<commit_message>
Chingo de ejercicios que no habia subido a la nube por huevon x2
</commit_message>
<xml_diff>
--- a/Sistemas Operativos/Reporte de comandos en linux.docx
+++ b/Sistemas Operativos/Reporte de comandos en linux.docx
@@ -204,19 +204,8 @@
                   <w:szCs w:val="28"/>
                   <w:lang w:val="es-MX"/>
                 </w:rPr>
-                <w:t xml:space="preserve">11 Kevin Antonio Andrade </w:t>
+                <w:t>11 Kevin Antonio Andrade Lopez</w:t>
               </w:r>
-              <w:proofErr w:type="spellStart"/>
-              <w:r>
-                <w:rPr>
-                  <w:color w:val="5B9BD5" w:themeColor="accent1"/>
-                  <w:sz w:val="28"/>
-                  <w:szCs w:val="28"/>
-                  <w:lang w:val="es-MX"/>
-                </w:rPr>
-                <w:t>Lopez</w:t>
-              </w:r>
-              <w:proofErr w:type="spellEnd"/>
             </w:p>
           </w:sdtContent>
         </w:sdt>
@@ -1211,10 +1200,7 @@
       </w:r>
       <w:proofErr w:type="gramStart"/>
       <w:r>
-        <w:t>" </w:t>
-      </w:r>
-      <w:r>
-        <w:t>:</w:t>
+        <w:t>" :</w:t>
       </w:r>
       <w:proofErr w:type="gramEnd"/>
       <w:r>
@@ -1276,7 +1262,21 @@
         <w:rPr>
           <w:lang w:val="en-US"/>
         </w:rPr>
-        <w:t xml:space="preserve"> el texto “Today is date”.</w:t>
+        <w:t xml:space="preserve"> el </w:t>
+      </w:r>
+      <w:proofErr w:type="spellStart"/>
+      <w:r>
+        <w:rPr>
+          <w:lang w:val="en-US"/>
+        </w:rPr>
+        <w:t>texto</w:t>
+      </w:r>
+      <w:proofErr w:type="spellEnd"/>
+      <w:r>
+        <w:rPr>
+          <w:lang w:val="en-US"/>
+        </w:rPr>
+        <w:t xml:space="preserve"> “Today is date”.</w:t>
       </w:r>
     </w:p>
     <w:p>
@@ -2131,10 +2131,7 @@
       </w:r>
       <w:proofErr w:type="spellEnd"/>
       <w:r>
-        <w:t>: Este es el comando número 39 del historial, que mu</w:t>
-      </w:r>
-      <w:r>
-        <w:t>estra el historial de comandos.</w:t>
+        <w:t>: Este es el comando número 39 del historial, que muestra el historial de comandos.</w:t>
       </w:r>
     </w:p>
     <w:p>
@@ -2157,8 +2154,8 @@
         </w:rPr>
         <w:drawing>
           <wp:inline distT="0" distB="0" distL="0" distR="0">
-            <wp:extent cx="5505450" cy="4267200"/>
-            <wp:effectExtent l="0" t="0" r="0" b="0"/>
+            <wp:extent cx="6905625" cy="5352456"/>
+            <wp:effectExtent l="0" t="0" r="0" b="635"/>
             <wp:docPr id="6" name="Imagen 6" descr="C:\Users\kevin\Downloads\Ayuda en linux.png"/>
             <wp:cNvGraphicFramePr>
               <a:graphicFrameLocks xmlns:a="http://schemas.openxmlformats.org/drawingml/2006/main" noChangeAspect="1"/>
@@ -2186,7 +2183,7 @@
                   <pic:spPr bwMode="auto">
                     <a:xfrm>
                       <a:off x="0" y="0"/>
-                      <a:ext cx="5505450" cy="4267200"/>
+                      <a:ext cx="6918578" cy="5362496"/>
                     </a:xfrm>
                     <a:prstGeom prst="rect">
                       <a:avLst/>
@@ -2443,6 +2440,7 @@
         </w:numPr>
       </w:pPr>
       <w:r>
+        <w:lastRenderedPageBreak/>
         <w:t>date --</w:t>
       </w:r>
       <w:proofErr w:type="spellStart"/>
@@ -2517,83 +2515,2445 @@
           <w:numId w:val="2"/>
         </w:numPr>
       </w:pPr>
+      <w:proofErr w:type="spellStart"/>
+      <w:r>
+        <w:t>whereis</w:t>
+      </w:r>
+      <w:proofErr w:type="spellEnd"/>
+      <w:r>
+        <w:t xml:space="preserve"> </w:t>
+      </w:r>
+      <w:proofErr w:type="spellStart"/>
+      <w:r>
+        <w:t>passwd</w:t>
+      </w:r>
+      <w:proofErr w:type="spellEnd"/>
+      <w:r>
+        <w:t>: Este comando busca el archivo ejecutable y las páginas de manual para el comando </w:t>
+      </w:r>
+      <w:proofErr w:type="spellStart"/>
+      <w:r>
+        <w:t>passwd</w:t>
+      </w:r>
+      <w:proofErr w:type="spellEnd"/>
+      <w:r>
+        <w:t> en los directorios especificados en la variable de entorno $PATH.</w:t>
+      </w:r>
+    </w:p>
+    <w:p>
+      <w:pPr>
+        <w:numPr>
+          <w:ilvl w:val="0"/>
+          <w:numId w:val="2"/>
+        </w:numPr>
+      </w:pPr>
+      <w:proofErr w:type="spellStart"/>
+      <w:r>
+        <w:t>info</w:t>
+      </w:r>
+      <w:proofErr w:type="spellEnd"/>
+      <w:r>
+        <w:t xml:space="preserve"> date: Este comando muestra la página de información para el comando date.</w:t>
+      </w:r>
+    </w:p>
+    <w:p>
+      <w:pPr>
+        <w:numPr>
+          <w:ilvl w:val="0"/>
+          <w:numId w:val="2"/>
+        </w:numPr>
+      </w:pPr>
+      <w:proofErr w:type="spellStart"/>
+      <w:r>
+        <w:t>whereis</w:t>
+      </w:r>
+      <w:proofErr w:type="spellEnd"/>
+      <w:r>
+        <w:t xml:space="preserve"> date: Este comando busca el archivo ejecutable y las páginas de manual para el comando date en los directorios especificados en la variable de entorno $PATH.</w:t>
+      </w:r>
+    </w:p>
+    <w:p>
+      <w:pPr>
+        <w:numPr>
+          <w:ilvl w:val="0"/>
+          <w:numId w:val="2"/>
+        </w:numPr>
+      </w:pPr>
+      <w:proofErr w:type="spellStart"/>
+      <w:r>
+        <w:t>history</w:t>
+      </w:r>
+      <w:proofErr w:type="spellEnd"/>
+      <w:r>
+        <w:t>: Este comando muestra el historial de comandos que se han introducido en la terminal.</w:t>
+      </w:r>
+    </w:p>
+    <w:p/>
+    <w:p/>
+    <w:p/>
+    <w:p/>
+    <w:p/>
+    <w:p/>
+    <w:p/>
+    <w:p/>
+    <w:p/>
+    <w:p/>
+    <w:p/>
+    <w:p/>
+    <w:p/>
+    <w:p/>
+    <w:p/>
+    <w:p/>
+    <w:p/>
+    <w:p/>
+    <w:p/>
+    <w:p/>
+    <w:p/>
+    <w:p/>
+    <w:p/>
+    <w:p>
+      <w:pPr>
+        <w:pStyle w:val="Ttulo1"/>
+      </w:pPr>
+      <w:r>
+        <w:lastRenderedPageBreak/>
+        <w:t>Capítulo 6:</w:t>
+      </w:r>
+    </w:p>
+    <w:p>
+      <w:r>
+        <w:rPr>
+          <w:noProof/>
+          <w:lang w:val="en-US"/>
+        </w:rPr>
+        <w:drawing>
+          <wp:inline distT="0" distB="0" distL="0" distR="0" wp14:anchorId="1C79DEB0" wp14:editId="3C933F39">
+            <wp:extent cx="5939790" cy="4640580"/>
+            <wp:effectExtent l="0" t="0" r="3810" b="7620"/>
+            <wp:docPr id="749599975" name="Imagen 1"/>
+            <wp:cNvGraphicFramePr/>
+            <a:graphic xmlns:a="http://schemas.openxmlformats.org/drawingml/2006/main">
+              <a:graphicData uri="http://schemas.openxmlformats.org/drawingml/2006/picture">
+                <pic:pic xmlns:pic="http://schemas.openxmlformats.org/drawingml/2006/picture">
+                  <pic:nvPicPr>
+                    <pic:cNvPr id="749599975" name="Imagen 1"/>
+                    <pic:cNvPicPr/>
+                  </pic:nvPicPr>
+                  <pic:blipFill>
+                    <a:blip r:embed="rId10"/>
+                    <a:stretch>
+                      <a:fillRect/>
+                    </a:stretch>
+                  </pic:blipFill>
+                  <pic:spPr>
+                    <a:xfrm>
+                      <a:off x="0" y="0"/>
+                      <a:ext cx="5939790" cy="4640580"/>
+                    </a:xfrm>
+                    <a:prstGeom prst="rect">
+                      <a:avLst/>
+                    </a:prstGeom>
+                  </pic:spPr>
+                </pic:pic>
+              </a:graphicData>
+            </a:graphic>
+          </wp:inline>
+        </w:drawing>
+      </w:r>
+    </w:p>
+    <w:p>
+      <w:r>
+        <w:rPr>
+          <w:noProof/>
+          <w:lang w:val="en-US"/>
+        </w:rPr>
+        <w:drawing>
+          <wp:inline distT="0" distB="0" distL="0" distR="0" wp14:anchorId="37E273CE" wp14:editId="531A6C62">
+            <wp:extent cx="5838825" cy="4038600"/>
+            <wp:effectExtent l="0" t="0" r="9525" b="0"/>
+            <wp:docPr id="2062664930" name="Imagen 1"/>
+            <wp:cNvGraphicFramePr/>
+            <a:graphic xmlns:a="http://schemas.openxmlformats.org/drawingml/2006/main">
+              <a:graphicData uri="http://schemas.openxmlformats.org/drawingml/2006/picture">
+                <pic:pic xmlns:pic="http://schemas.openxmlformats.org/drawingml/2006/picture">
+                  <pic:nvPicPr>
+                    <pic:cNvPr id="2062664930" name="Imagen 1"/>
+                    <pic:cNvPicPr/>
+                  </pic:nvPicPr>
+                  <pic:blipFill>
+                    <a:blip r:embed="rId11"/>
+                    <a:stretch>
+                      <a:fillRect/>
+                    </a:stretch>
+                  </pic:blipFill>
+                  <pic:spPr>
+                    <a:xfrm>
+                      <a:off x="0" y="0"/>
+                      <a:ext cx="5838825" cy="4038600"/>
+                    </a:xfrm>
+                    <a:prstGeom prst="rect">
+                      <a:avLst/>
+                    </a:prstGeom>
+                  </pic:spPr>
+                </pic:pic>
+              </a:graphicData>
+            </a:graphic>
+          </wp:inline>
+        </w:drawing>
+      </w:r>
+    </w:p>
+    <w:p>
+      <w:r>
+        <w:rPr>
+          <w:noProof/>
+          <w:lang w:val="en-US"/>
+        </w:rPr>
+        <w:lastRenderedPageBreak/>
+        <w:drawing>
+          <wp:inline distT="0" distB="0" distL="0" distR="0" wp14:anchorId="030A4007" wp14:editId="2E514C0F">
+            <wp:extent cx="5676900" cy="4572000"/>
+            <wp:effectExtent l="0" t="0" r="0" b="0"/>
+            <wp:docPr id="1544146102" name="Imagen 1"/>
+            <wp:cNvGraphicFramePr/>
+            <a:graphic xmlns:a="http://schemas.openxmlformats.org/drawingml/2006/main">
+              <a:graphicData uri="http://schemas.openxmlformats.org/drawingml/2006/picture">
+                <pic:pic xmlns:pic="http://schemas.openxmlformats.org/drawingml/2006/picture">
+                  <pic:nvPicPr>
+                    <pic:cNvPr id="1544146102" name="Imagen 1"/>
+                    <pic:cNvPicPr/>
+                  </pic:nvPicPr>
+                  <pic:blipFill>
+                    <a:blip r:embed="rId12"/>
+                    <a:stretch>
+                      <a:fillRect/>
+                    </a:stretch>
+                  </pic:blipFill>
+                  <pic:spPr>
+                    <a:xfrm>
+                      <a:off x="0" y="0"/>
+                      <a:ext cx="5676900" cy="4572000"/>
+                    </a:xfrm>
+                    <a:prstGeom prst="rect">
+                      <a:avLst/>
+                    </a:prstGeom>
+                  </pic:spPr>
+                </pic:pic>
+              </a:graphicData>
+            </a:graphic>
+          </wp:inline>
+        </w:drawing>
+      </w:r>
+    </w:p>
+    <w:p>
+      <w:r>
+        <w:rPr>
+          <w:noProof/>
+          <w:lang w:val="en-US"/>
+        </w:rPr>
+        <w:drawing>
+          <wp:inline distT="0" distB="0" distL="0" distR="0" wp14:anchorId="7FCEADD2" wp14:editId="15C5A425">
+            <wp:extent cx="5410200" cy="4257675"/>
+            <wp:effectExtent l="0" t="0" r="0" b="9525"/>
+            <wp:docPr id="402499358" name="Imagen 1"/>
+            <wp:cNvGraphicFramePr/>
+            <a:graphic xmlns:a="http://schemas.openxmlformats.org/drawingml/2006/main">
+              <a:graphicData uri="http://schemas.openxmlformats.org/drawingml/2006/picture">
+                <pic:pic xmlns:pic="http://schemas.openxmlformats.org/drawingml/2006/picture">
+                  <pic:nvPicPr>
+                    <pic:cNvPr id="402499358" name="Imagen 1"/>
+                    <pic:cNvPicPr/>
+                  </pic:nvPicPr>
+                  <pic:blipFill>
+                    <a:blip r:embed="rId13"/>
+                    <a:stretch>
+                      <a:fillRect/>
+                    </a:stretch>
+                  </pic:blipFill>
+                  <pic:spPr>
+                    <a:xfrm>
+                      <a:off x="0" y="0"/>
+                      <a:ext cx="5410200" cy="4257675"/>
+                    </a:xfrm>
+                    <a:prstGeom prst="rect">
+                      <a:avLst/>
+                    </a:prstGeom>
+                  </pic:spPr>
+                </pic:pic>
+              </a:graphicData>
+            </a:graphic>
+          </wp:inline>
+        </w:drawing>
+      </w:r>
+    </w:p>
+    <w:p>
+      <w:r>
+        <w:rPr>
+          <w:noProof/>
+          <w:lang w:val="en-US"/>
+        </w:rPr>
+        <w:lastRenderedPageBreak/>
+        <w:drawing>
+          <wp:inline distT="0" distB="0" distL="0" distR="0" wp14:anchorId="75D874A4" wp14:editId="0BFF9C23">
+            <wp:extent cx="5857875" cy="4419600"/>
+            <wp:effectExtent l="0" t="0" r="9525" b="0"/>
+            <wp:docPr id="993350916" name="Imagen 1"/>
+            <wp:cNvGraphicFramePr/>
+            <a:graphic xmlns:a="http://schemas.openxmlformats.org/drawingml/2006/main">
+              <a:graphicData uri="http://schemas.openxmlformats.org/drawingml/2006/picture">
+                <pic:pic xmlns:pic="http://schemas.openxmlformats.org/drawingml/2006/picture">
+                  <pic:nvPicPr>
+                    <pic:cNvPr id="993350916" name="Imagen 1"/>
+                    <pic:cNvPicPr/>
+                  </pic:nvPicPr>
+                  <pic:blipFill>
+                    <a:blip r:embed="rId14"/>
+                    <a:stretch>
+                      <a:fillRect/>
+                    </a:stretch>
+                  </pic:blipFill>
+                  <pic:spPr>
+                    <a:xfrm>
+                      <a:off x="0" y="0"/>
+                      <a:ext cx="5857875" cy="4419600"/>
+                    </a:xfrm>
+                    <a:prstGeom prst="rect">
+                      <a:avLst/>
+                    </a:prstGeom>
+                  </pic:spPr>
+                </pic:pic>
+              </a:graphicData>
+            </a:graphic>
+          </wp:inline>
+        </w:drawing>
+      </w:r>
+    </w:p>
+    <w:p>
+      <w:r>
+        <w:rPr>
+          <w:noProof/>
+          <w:lang w:val="en-US"/>
+        </w:rPr>
+        <w:drawing>
+          <wp:inline distT="0" distB="0" distL="0" distR="0" wp14:anchorId="64CD0239" wp14:editId="1FEA0799">
+            <wp:extent cx="5781675" cy="4324350"/>
+            <wp:effectExtent l="0" t="0" r="9525" b="0"/>
+            <wp:docPr id="1074307027" name="Imagen 1"/>
+            <wp:cNvGraphicFramePr/>
+            <a:graphic xmlns:a="http://schemas.openxmlformats.org/drawingml/2006/main">
+              <a:graphicData uri="http://schemas.openxmlformats.org/drawingml/2006/picture">
+                <pic:pic xmlns:pic="http://schemas.openxmlformats.org/drawingml/2006/picture">
+                  <pic:nvPicPr>
+                    <pic:cNvPr id="1074307027" name="Imagen 1"/>
+                    <pic:cNvPicPr/>
+                  </pic:nvPicPr>
+                  <pic:blipFill>
+                    <a:blip r:embed="rId15"/>
+                    <a:stretch>
+                      <a:fillRect/>
+                    </a:stretch>
+                  </pic:blipFill>
+                  <pic:spPr>
+                    <a:xfrm>
+                      <a:off x="0" y="0"/>
+                      <a:ext cx="5781675" cy="4324350"/>
+                    </a:xfrm>
+                    <a:prstGeom prst="rect">
+                      <a:avLst/>
+                    </a:prstGeom>
+                  </pic:spPr>
+                </pic:pic>
+              </a:graphicData>
+            </a:graphic>
+          </wp:inline>
+        </w:drawing>
+      </w:r>
+    </w:p>
+    <w:p>
+      <w:pPr>
+        <w:pStyle w:val="Prrafodelista"/>
+        <w:numPr>
+          <w:ilvl w:val="0"/>
+          <w:numId w:val="4"/>
+        </w:numPr>
+        <w:rPr>
+          <w:lang w:val="es-ES"/>
+        </w:rPr>
+      </w:pPr>
+      <w:r>
+        <w:lastRenderedPageBreak/>
+        <w:t>`</w:t>
+      </w:r>
+      <w:proofErr w:type="spellStart"/>
+      <w:r>
+        <w:t>pwd</w:t>
+      </w:r>
+      <w:proofErr w:type="spellEnd"/>
+      <w:r>
+        <w:t>`: Muestra el directorio de trabajo actual.</w:t>
+      </w:r>
+    </w:p>
+    <w:p>
+      <w:pPr>
+        <w:pStyle w:val="Prrafodelista"/>
+        <w:numPr>
+          <w:ilvl w:val="0"/>
+          <w:numId w:val="4"/>
+        </w:numPr>
+      </w:pPr>
+      <w:r>
+        <w:t>`echo $HOME`: Muestra la ruta al directorio principal del usuario.</w:t>
+      </w:r>
+    </w:p>
+    <w:p>
+      <w:pPr>
+        <w:pStyle w:val="Prrafodelista"/>
+        <w:numPr>
+          <w:ilvl w:val="0"/>
+          <w:numId w:val="4"/>
+        </w:numPr>
+      </w:pPr>
+      <w:r>
+        <w:t>`cd /`: Cambia el directorio actual al directorio raíz.</w:t>
+      </w:r>
+    </w:p>
+    <w:p>
+      <w:pPr>
+        <w:pStyle w:val="Prrafodelista"/>
+        <w:numPr>
+          <w:ilvl w:val="0"/>
+          <w:numId w:val="4"/>
+        </w:numPr>
+      </w:pPr>
+      <w:r>
+        <w:t>`</w:t>
+      </w:r>
+      <w:proofErr w:type="spellStart"/>
+      <w:r>
+        <w:t>pwd</w:t>
+      </w:r>
+      <w:proofErr w:type="spellEnd"/>
+      <w:r>
+        <w:t>`: Muestra el directorio de trabajo actual (ahora raíz).</w:t>
+      </w:r>
+    </w:p>
+    <w:p>
+      <w:pPr>
+        <w:pStyle w:val="Prrafodelista"/>
+        <w:numPr>
+          <w:ilvl w:val="0"/>
+          <w:numId w:val="4"/>
+        </w:numPr>
+      </w:pPr>
+      <w:r>
+        <w:t>`cd`: Cambia el directorio actual al directorio principal del usuario.</w:t>
+      </w:r>
+    </w:p>
+    <w:p>
+      <w:pPr>
+        <w:pStyle w:val="Prrafodelista"/>
+        <w:numPr>
+          <w:ilvl w:val="0"/>
+          <w:numId w:val="4"/>
+        </w:numPr>
+      </w:pPr>
+      <w:r>
+        <w:t>`</w:t>
+      </w:r>
+      <w:proofErr w:type="spellStart"/>
+      <w:r>
+        <w:t>pwd</w:t>
+      </w:r>
+      <w:proofErr w:type="spellEnd"/>
+      <w:r>
+        <w:t>`: Muestra el directorio de trabajo actual (ahora principal).</w:t>
+      </w:r>
+    </w:p>
+    <w:p>
+      <w:pPr>
+        <w:pStyle w:val="Prrafodelista"/>
+        <w:numPr>
+          <w:ilvl w:val="0"/>
+          <w:numId w:val="4"/>
+        </w:numPr>
+      </w:pPr>
+      <w:r>
+        <w:t>`cd /home`: Cambia el directorio actual al directorio /home.</w:t>
+      </w:r>
+    </w:p>
+    <w:p>
+      <w:pPr>
+        <w:pStyle w:val="Prrafodelista"/>
+        <w:numPr>
+          <w:ilvl w:val="0"/>
+          <w:numId w:val="4"/>
+        </w:numPr>
+      </w:pPr>
+      <w:r>
+        <w:t>`</w:t>
+      </w:r>
+      <w:proofErr w:type="spellStart"/>
+      <w:r>
+        <w:t>pwd</w:t>
+      </w:r>
+      <w:proofErr w:type="spellEnd"/>
+      <w:r>
+        <w:t>`: Muestra el directorio de trabajo actual (ahora /home).</w:t>
+      </w:r>
+    </w:p>
+    <w:p>
+      <w:pPr>
+        <w:pStyle w:val="Prrafodelista"/>
+        <w:numPr>
+          <w:ilvl w:val="0"/>
+          <w:numId w:val="4"/>
+        </w:numPr>
+      </w:pPr>
+      <w:r>
+        <w:t>`cd ~`: Cambia el directorio actual al directorio principal del usuario.</w:t>
+      </w:r>
+    </w:p>
+    <w:p>
+      <w:pPr>
+        <w:pStyle w:val="Prrafodelista"/>
+        <w:numPr>
+          <w:ilvl w:val="0"/>
+          <w:numId w:val="4"/>
+        </w:numPr>
+      </w:pPr>
+      <w:r>
+        <w:t>`</w:t>
+      </w:r>
+      <w:proofErr w:type="spellStart"/>
+      <w:r>
+        <w:t>pwd</w:t>
+      </w:r>
+      <w:proofErr w:type="spellEnd"/>
+      <w:r>
+        <w:t>`: Muestra el directorio de trabajo actual (ahora principal).</w:t>
+      </w:r>
+    </w:p>
+    <w:p>
+      <w:pPr>
+        <w:pStyle w:val="Prrafodelista"/>
+        <w:numPr>
+          <w:ilvl w:val="0"/>
+          <w:numId w:val="4"/>
+        </w:numPr>
+      </w:pPr>
+      <w:r>
+        <w:t>`echo ~ ~</w:t>
+      </w:r>
+      <w:proofErr w:type="spellStart"/>
+      <w:r>
+        <w:t>sysadmin</w:t>
+      </w:r>
+      <w:proofErr w:type="spellEnd"/>
+      <w:r>
+        <w:t xml:space="preserve"> ~</w:t>
+      </w:r>
+      <w:proofErr w:type="spellStart"/>
+      <w:r>
+        <w:t>root</w:t>
+      </w:r>
+      <w:proofErr w:type="spellEnd"/>
+      <w:r>
+        <w:t xml:space="preserve"> ~mail ~</w:t>
+      </w:r>
+      <w:proofErr w:type="spellStart"/>
+      <w:r>
+        <w:t>nobody</w:t>
+      </w:r>
+      <w:proofErr w:type="spellEnd"/>
+      <w:r>
+        <w:t>`: Muestra los directorios principales para los usuarios listados.</w:t>
+      </w:r>
+    </w:p>
+    <w:p>
+      <w:pPr>
+        <w:pStyle w:val="Prrafodelista"/>
+        <w:numPr>
+          <w:ilvl w:val="0"/>
+          <w:numId w:val="4"/>
+        </w:numPr>
+      </w:pPr>
+      <w:r>
+        <w:t>`cd ~</w:t>
+      </w:r>
+      <w:proofErr w:type="spellStart"/>
+      <w:r>
+        <w:t>root</w:t>
+      </w:r>
+      <w:proofErr w:type="spellEnd"/>
+      <w:r>
+        <w:t xml:space="preserve">`: Intenta cambiar al directorio principal de </w:t>
+      </w:r>
+      <w:proofErr w:type="spellStart"/>
+      <w:r>
+        <w:t>root</w:t>
+      </w:r>
+      <w:proofErr w:type="spellEnd"/>
+      <w:r>
+        <w:t xml:space="preserve"> (requiere privilegios de </w:t>
+      </w:r>
+      <w:proofErr w:type="spellStart"/>
+      <w:r>
+        <w:t>root</w:t>
+      </w:r>
+      <w:proofErr w:type="spellEnd"/>
+      <w:r>
+        <w:t>).</w:t>
+      </w:r>
+    </w:p>
+    <w:p>
+      <w:pPr>
+        <w:pStyle w:val="Prrafodelista"/>
+        <w:numPr>
+          <w:ilvl w:val="0"/>
+          <w:numId w:val="4"/>
+        </w:numPr>
+      </w:pPr>
+      <w:r>
+        <w:t>`cd /</w:t>
+      </w:r>
+      <w:proofErr w:type="spellStart"/>
+      <w:r>
+        <w:t>usr</w:t>
+      </w:r>
+      <w:proofErr w:type="spellEnd"/>
+      <w:r>
+        <w:t>/</w:t>
+      </w:r>
+      <w:proofErr w:type="spellStart"/>
+      <w:r>
+        <w:t>bin</w:t>
+      </w:r>
+      <w:proofErr w:type="spellEnd"/>
+      <w:r>
+        <w:t>`: Cambia el directorio actual a /</w:t>
+      </w:r>
+      <w:proofErr w:type="spellStart"/>
+      <w:r>
+        <w:t>usr</w:t>
+      </w:r>
+      <w:proofErr w:type="spellEnd"/>
+      <w:r>
+        <w:t>/</w:t>
+      </w:r>
+      <w:proofErr w:type="spellStart"/>
+      <w:r>
+        <w:t>bin</w:t>
+      </w:r>
+      <w:proofErr w:type="spellEnd"/>
+      <w:r>
+        <w:t>.</w:t>
+      </w:r>
+    </w:p>
+    <w:p>
+      <w:pPr>
+        <w:pStyle w:val="Prrafodelista"/>
+        <w:numPr>
+          <w:ilvl w:val="0"/>
+          <w:numId w:val="4"/>
+        </w:numPr>
+      </w:pPr>
+      <w:r>
+        <w:t>`</w:t>
+      </w:r>
+      <w:proofErr w:type="spellStart"/>
+      <w:r>
+        <w:t>pwd</w:t>
+      </w:r>
+      <w:proofErr w:type="spellEnd"/>
+      <w:r>
+        <w:t>`: Muestra el directorio de trabajo actual (ahora /</w:t>
+      </w:r>
+      <w:proofErr w:type="spellStart"/>
+      <w:r>
+        <w:t>usr</w:t>
+      </w:r>
+      <w:proofErr w:type="spellEnd"/>
+      <w:r>
+        <w:t>/</w:t>
+      </w:r>
+      <w:proofErr w:type="spellStart"/>
+      <w:r>
+        <w:t>bin</w:t>
+      </w:r>
+      <w:proofErr w:type="spellEnd"/>
+      <w:r>
+        <w:t>).</w:t>
+      </w:r>
+    </w:p>
+    <w:p>
+      <w:pPr>
+        <w:pStyle w:val="Prrafodelista"/>
+        <w:numPr>
+          <w:ilvl w:val="0"/>
+          <w:numId w:val="4"/>
+        </w:numPr>
+      </w:pPr>
+      <w:r>
+        <w:t>`cd /</w:t>
+      </w:r>
+      <w:proofErr w:type="spellStart"/>
+      <w:r>
+        <w:t>usr</w:t>
+      </w:r>
+      <w:proofErr w:type="spellEnd"/>
+      <w:r>
+        <w:t>`: Cambia el directorio actual a /</w:t>
+      </w:r>
+      <w:proofErr w:type="spellStart"/>
+      <w:r>
+        <w:t>usr</w:t>
+      </w:r>
+      <w:proofErr w:type="spellEnd"/>
+      <w:r>
+        <w:t>.</w:t>
+      </w:r>
+    </w:p>
+    <w:p>
+      <w:pPr>
+        <w:pStyle w:val="Prrafodelista"/>
+        <w:numPr>
+          <w:ilvl w:val="0"/>
+          <w:numId w:val="4"/>
+        </w:numPr>
+      </w:pPr>
+      <w:r>
+        <w:t>`/</w:t>
+      </w:r>
+      <w:proofErr w:type="spellStart"/>
+      <w:r>
+        <w:t>usr</w:t>
+      </w:r>
+      <w:proofErr w:type="spellEnd"/>
+      <w:r>
+        <w:t xml:space="preserve">$ </w:t>
+      </w:r>
+      <w:proofErr w:type="spellStart"/>
+      <w:r>
+        <w:t>pwd</w:t>
+      </w:r>
+      <w:proofErr w:type="spellEnd"/>
+      <w:r>
+        <w:t xml:space="preserve">`: Es una sintaxis incorrecta; parece un intento de mostrar el directorio de </w:t>
+      </w:r>
+      <w:proofErr w:type="gramStart"/>
+      <w:r>
+        <w:t>trabajo</w:t>
+      </w:r>
+      <w:proofErr w:type="gramEnd"/>
+      <w:r>
+        <w:t xml:space="preserve"> pero debería ser solo `</w:t>
+      </w:r>
+      <w:proofErr w:type="spellStart"/>
+      <w:r>
+        <w:t>pwd</w:t>
+      </w:r>
+      <w:proofErr w:type="spellEnd"/>
+      <w:r>
+        <w:t>`.</w:t>
+      </w:r>
+    </w:p>
+    <w:p>
+      <w:pPr>
+        <w:pStyle w:val="Prrafodelista"/>
+        <w:numPr>
+          <w:ilvl w:val="0"/>
+          <w:numId w:val="4"/>
+        </w:numPr>
+      </w:pPr>
+      <w:r>
+        <w:t>`cd /</w:t>
+      </w:r>
+      <w:proofErr w:type="spellStart"/>
+      <w:r>
+        <w:t>usr</w:t>
+      </w:r>
+      <w:proofErr w:type="spellEnd"/>
+      <w:r>
+        <w:t>/share/</w:t>
+      </w:r>
+      <w:proofErr w:type="spellStart"/>
+      <w:r>
+        <w:t>doc</w:t>
+      </w:r>
+      <w:proofErr w:type="spellEnd"/>
+      <w:r>
+        <w:t>`: Cambia el directorio actual a /</w:t>
+      </w:r>
+      <w:proofErr w:type="spellStart"/>
+      <w:r>
+        <w:t>usr</w:t>
+      </w:r>
+      <w:proofErr w:type="spellEnd"/>
+      <w:r>
+        <w:t>/share/doc.</w:t>
+      </w:r>
+    </w:p>
+    <w:p>
+      <w:pPr>
+        <w:pStyle w:val="Prrafodelista"/>
+        <w:numPr>
+          <w:ilvl w:val="0"/>
+          <w:numId w:val="4"/>
+        </w:numPr>
+      </w:pPr>
+      <w:r>
+        <w:t>`</w:t>
+      </w:r>
+      <w:proofErr w:type="spellStart"/>
+      <w:r>
+        <w:t>pwd</w:t>
+      </w:r>
+      <w:proofErr w:type="spellEnd"/>
+      <w:r>
+        <w:t>`: Muestra el directorio de trabajo actual (ahora /</w:t>
+      </w:r>
+      <w:proofErr w:type="spellStart"/>
+      <w:r>
+        <w:t>usr</w:t>
+      </w:r>
+      <w:proofErr w:type="spellEnd"/>
+      <w:r>
+        <w:t>/share/</w:t>
+      </w:r>
+      <w:proofErr w:type="spellStart"/>
+      <w:r>
+        <w:t>doc</w:t>
+      </w:r>
+      <w:proofErr w:type="spellEnd"/>
+      <w:r>
+        <w:t>).</w:t>
+      </w:r>
+    </w:p>
+    <w:p>
+      <w:pPr>
+        <w:pStyle w:val="Prrafodelista"/>
+        <w:numPr>
+          <w:ilvl w:val="0"/>
+          <w:numId w:val="4"/>
+        </w:numPr>
+      </w:pPr>
+      <w:r>
+        <w:t xml:space="preserve">`cd </w:t>
+      </w:r>
+      <w:proofErr w:type="spellStart"/>
+      <w:r>
+        <w:t>bash</w:t>
+      </w:r>
+      <w:proofErr w:type="spellEnd"/>
+      <w:r>
+        <w:t xml:space="preserve">`: Cambia el directorio actual a </w:t>
+      </w:r>
+      <w:proofErr w:type="spellStart"/>
+      <w:r>
+        <w:t>bash</w:t>
+      </w:r>
+      <w:proofErr w:type="spellEnd"/>
+      <w:r>
+        <w:t>, que debería ser un subdirectorio de /</w:t>
+      </w:r>
+      <w:proofErr w:type="spellStart"/>
+      <w:r>
+        <w:t>usr</w:t>
+      </w:r>
+      <w:proofErr w:type="spellEnd"/>
+      <w:r>
+        <w:t>/share/doc.</w:t>
+      </w:r>
+    </w:p>
+    <w:p>
+      <w:pPr>
+        <w:pStyle w:val="Prrafodelista"/>
+        <w:numPr>
+          <w:ilvl w:val="0"/>
+          <w:numId w:val="4"/>
+        </w:numPr>
+      </w:pPr>
+      <w:r>
+        <w:t>`</w:t>
+      </w:r>
+      <w:proofErr w:type="spellStart"/>
+      <w:r>
+        <w:t>pwd</w:t>
+      </w:r>
+      <w:proofErr w:type="spellEnd"/>
+      <w:r>
+        <w:t xml:space="preserve">`: Muestra el directorio de trabajo actual (ahora dentro del subdirectorio </w:t>
+      </w:r>
+      <w:proofErr w:type="spellStart"/>
+      <w:r>
+        <w:t>bash</w:t>
+      </w:r>
+      <w:proofErr w:type="spellEnd"/>
+      <w:r>
+        <w:t>).</w:t>
+      </w:r>
+    </w:p>
+    <w:p>
+      <w:pPr>
+        <w:pStyle w:val="Prrafodelista"/>
+        <w:numPr>
+          <w:ilvl w:val="0"/>
+          <w:numId w:val="4"/>
+        </w:numPr>
+      </w:pPr>
+      <w:r>
+        <w:t>`cd</w:t>
+      </w:r>
+      <w:proofErr w:type="gramStart"/>
+      <w:r>
+        <w:t xml:space="preserve"> ..</w:t>
+      </w:r>
+      <w:proofErr w:type="gramEnd"/>
+      <w:r>
+        <w:t>`: Sube un nivel en la jerarquía de directorios.</w:t>
+      </w:r>
+    </w:p>
+    <w:p>
+      <w:pPr>
+        <w:pStyle w:val="Prrafodelista"/>
+        <w:numPr>
+          <w:ilvl w:val="0"/>
+          <w:numId w:val="4"/>
+        </w:numPr>
+      </w:pPr>
+      <w:r>
+        <w:t>`</w:t>
+      </w:r>
+      <w:proofErr w:type="spellStart"/>
+      <w:r>
+        <w:t>pwd</w:t>
+      </w:r>
+      <w:proofErr w:type="spellEnd"/>
+      <w:r>
+        <w:t>`: Muestra el directorio de trabajo actual (de vuelta a /</w:t>
+      </w:r>
+      <w:proofErr w:type="spellStart"/>
+      <w:r>
+        <w:t>usr</w:t>
+      </w:r>
+      <w:proofErr w:type="spellEnd"/>
+      <w:r>
+        <w:t>/share/</w:t>
+      </w:r>
+      <w:proofErr w:type="spellStart"/>
+      <w:r>
+        <w:t>doc</w:t>
+      </w:r>
+      <w:proofErr w:type="spellEnd"/>
+      <w:r>
+        <w:t>).</w:t>
+      </w:r>
+    </w:p>
+    <w:p>
+      <w:pPr>
+        <w:pStyle w:val="Prrafodelista"/>
+        <w:numPr>
+          <w:ilvl w:val="0"/>
+          <w:numId w:val="4"/>
+        </w:numPr>
+      </w:pPr>
+      <w:r>
+        <w:t>`cd</w:t>
+      </w:r>
+      <w:proofErr w:type="gramStart"/>
+      <w:r>
+        <w:t xml:space="preserve"> ..</w:t>
+      </w:r>
+      <w:proofErr w:type="gramEnd"/>
+      <w:r>
+        <w:t>/</w:t>
+      </w:r>
+      <w:proofErr w:type="spellStart"/>
+      <w:r>
+        <w:t>dict</w:t>
+      </w:r>
+      <w:proofErr w:type="spellEnd"/>
+      <w:r>
+        <w:t xml:space="preserve">`: Cambia al subdirectorio </w:t>
+      </w:r>
+      <w:proofErr w:type="spellStart"/>
+      <w:r>
+        <w:t>dict</w:t>
+      </w:r>
+      <w:proofErr w:type="spellEnd"/>
+      <w:r>
+        <w:t xml:space="preserve">, que es un hermano de </w:t>
+      </w:r>
+      <w:proofErr w:type="spellStart"/>
+      <w:r>
+        <w:t>doc</w:t>
+      </w:r>
+      <w:proofErr w:type="spellEnd"/>
+      <w:r>
+        <w:t xml:space="preserve"> en /</w:t>
+      </w:r>
+      <w:proofErr w:type="spellStart"/>
+      <w:r>
+        <w:t>usr</w:t>
+      </w:r>
+      <w:proofErr w:type="spellEnd"/>
+      <w:r>
+        <w:t>/share.</w:t>
+      </w:r>
+    </w:p>
+    <w:p>
+      <w:pPr>
+        <w:pStyle w:val="Prrafodelista"/>
+        <w:numPr>
+          <w:ilvl w:val="0"/>
+          <w:numId w:val="4"/>
+        </w:numPr>
+      </w:pPr>
+      <w:r>
+        <w:t>`</w:t>
+      </w:r>
+      <w:proofErr w:type="spellStart"/>
+      <w:r>
+        <w:t>pwd</w:t>
+      </w:r>
+      <w:proofErr w:type="spellEnd"/>
+      <w:r>
+        <w:t xml:space="preserve">`: Muestra el directorio de trabajo actual (ahora dentro del subdirectorio </w:t>
+      </w:r>
+      <w:proofErr w:type="spellStart"/>
+      <w:r>
+        <w:t>dict</w:t>
+      </w:r>
+      <w:proofErr w:type="spellEnd"/>
+      <w:r>
+        <w:t>).</w:t>
+      </w:r>
+    </w:p>
+    <w:p>
+      <w:pPr>
+        <w:pStyle w:val="Prrafodelista"/>
+        <w:numPr>
+          <w:ilvl w:val="0"/>
+          <w:numId w:val="4"/>
+        </w:numPr>
+      </w:pPr>
+      <w:r>
+        <w:t>`cd`: Cambia al directorio principal del usuario.</w:t>
+      </w:r>
+    </w:p>
+    <w:p>
+      <w:pPr>
+        <w:pStyle w:val="Prrafodelista"/>
+        <w:numPr>
+          <w:ilvl w:val="0"/>
+          <w:numId w:val="4"/>
+        </w:numPr>
+      </w:pPr>
+      <w:r>
+        <w:t>`</w:t>
+      </w:r>
+      <w:proofErr w:type="spellStart"/>
+      <w:r>
+        <w:t>ls</w:t>
+      </w:r>
+      <w:proofErr w:type="spellEnd"/>
+      <w:r>
+        <w:t>`: Lista archivos y directorios en el directorio de trabajo actual.</w:t>
+      </w:r>
+    </w:p>
+    <w:p>
+      <w:pPr>
+        <w:pStyle w:val="Prrafodelista"/>
+        <w:numPr>
+          <w:ilvl w:val="0"/>
+          <w:numId w:val="4"/>
+        </w:numPr>
+      </w:pPr>
+      <w:r>
+        <w:t>`</w:t>
+      </w:r>
+      <w:proofErr w:type="spellStart"/>
+      <w:r>
+        <w:t>ls</w:t>
+      </w:r>
+      <w:proofErr w:type="spellEnd"/>
+      <w:r>
+        <w:t xml:space="preserve"> -a`: Lista todos los archivos y directorios, incluyendo los ocultos (aquellos que comienzan con un punto).</w:t>
+      </w:r>
+    </w:p>
+    <w:p>
+      <w:pPr>
+        <w:pStyle w:val="Prrafodelista"/>
+        <w:numPr>
+          <w:ilvl w:val="0"/>
+          <w:numId w:val="4"/>
+        </w:numPr>
+      </w:pPr>
+      <w:r>
+        <w:t>`</w:t>
+      </w:r>
+      <w:proofErr w:type="spellStart"/>
+      <w:r>
+        <w:t>ls</w:t>
+      </w:r>
+      <w:proofErr w:type="spellEnd"/>
+      <w:r>
+        <w:t xml:space="preserve"> -l /</w:t>
+      </w:r>
+      <w:proofErr w:type="spellStart"/>
+      <w:r>
+        <w:t>etc</w:t>
+      </w:r>
+      <w:proofErr w:type="spellEnd"/>
+      <w:r>
+        <w:t>/hosts`: Lista información detallada sobre el archivo /</w:t>
+      </w:r>
+      <w:proofErr w:type="spellStart"/>
+      <w:r>
+        <w:t>etc</w:t>
+      </w:r>
+      <w:proofErr w:type="spellEnd"/>
+      <w:r>
+        <w:t>/hosts.</w:t>
+      </w:r>
+    </w:p>
+    <w:p>
+      <w:pPr>
+        <w:pStyle w:val="Prrafodelista"/>
+        <w:numPr>
+          <w:ilvl w:val="0"/>
+          <w:numId w:val="4"/>
+        </w:numPr>
+      </w:pPr>
+      <w:r>
+        <w:t>`</w:t>
+      </w:r>
+      <w:proofErr w:type="spellStart"/>
+      <w:r>
+        <w:t>ls</w:t>
+      </w:r>
+      <w:proofErr w:type="spellEnd"/>
+      <w:r>
+        <w:t xml:space="preserve"> -R /</w:t>
+      </w:r>
+      <w:proofErr w:type="spellStart"/>
+      <w:r>
+        <w:t>etc</w:t>
+      </w:r>
+      <w:proofErr w:type="spellEnd"/>
+      <w:r>
+        <w:t>/</w:t>
+      </w:r>
+      <w:proofErr w:type="spellStart"/>
+      <w:r>
+        <w:t>udev</w:t>
+      </w:r>
+      <w:proofErr w:type="spellEnd"/>
+      <w:r>
+        <w:t>`: Lista todos los archivos y directorios recursivamente bajo /</w:t>
+      </w:r>
+      <w:proofErr w:type="spellStart"/>
+      <w:r>
+        <w:t>etc</w:t>
+      </w:r>
+      <w:proofErr w:type="spellEnd"/>
+      <w:r>
+        <w:t>/</w:t>
+      </w:r>
+      <w:proofErr w:type="spellStart"/>
+      <w:r>
+        <w:t>udev</w:t>
+      </w:r>
+      <w:proofErr w:type="spellEnd"/>
+      <w:r>
+        <w:t>.</w:t>
+      </w:r>
+    </w:p>
+    <w:p>
+      <w:pPr>
+        <w:pStyle w:val="Prrafodelista"/>
+        <w:numPr>
+          <w:ilvl w:val="0"/>
+          <w:numId w:val="4"/>
+        </w:numPr>
+      </w:pPr>
+      <w:r>
+        <w:t>`</w:t>
+      </w:r>
+      <w:proofErr w:type="spellStart"/>
+      <w:r>
+        <w:t>ls</w:t>
+      </w:r>
+      <w:proofErr w:type="spellEnd"/>
+      <w:r>
+        <w:t xml:space="preserve"> -d /</w:t>
+      </w:r>
+      <w:proofErr w:type="spellStart"/>
+      <w:r>
+        <w:t>etc</w:t>
+      </w:r>
+      <w:proofErr w:type="spellEnd"/>
+      <w:r>
+        <w:t>/s*`: Lista los directorios que comienzan con 's' bajo /</w:t>
+      </w:r>
+      <w:proofErr w:type="spellStart"/>
+      <w:r>
+        <w:t>etc</w:t>
+      </w:r>
+      <w:proofErr w:type="spellEnd"/>
+      <w:r>
+        <w:t>/.</w:t>
+      </w:r>
+    </w:p>
+    <w:p>
+      <w:pPr>
+        <w:pStyle w:val="Prrafodelista"/>
+        <w:numPr>
+          <w:ilvl w:val="0"/>
+          <w:numId w:val="4"/>
+        </w:numPr>
+      </w:pPr>
+      <w:r>
+        <w:t>`</w:t>
+      </w:r>
+      <w:proofErr w:type="spellStart"/>
+      <w:r>
+        <w:t>ls</w:t>
+      </w:r>
+      <w:proofErr w:type="spellEnd"/>
+      <w:r>
+        <w:t xml:space="preserve"> -d /</w:t>
+      </w:r>
+      <w:proofErr w:type="spellStart"/>
+      <w:r>
+        <w:t>etc</w:t>
+      </w:r>
+      <w:proofErr w:type="spellEnd"/>
+      <w:r>
+        <w:t>/????`: Lista los directorios con exactamente cuatro caracteres bajo /</w:t>
+      </w:r>
+      <w:proofErr w:type="spellStart"/>
+      <w:r>
+        <w:t>etc</w:t>
+      </w:r>
+      <w:proofErr w:type="spellEnd"/>
+      <w:r>
+        <w:t>/.</w:t>
+      </w:r>
+    </w:p>
+    <w:p>
+      <w:pPr>
+        <w:pStyle w:val="Prrafodelista"/>
+        <w:numPr>
+          <w:ilvl w:val="0"/>
+          <w:numId w:val="4"/>
+        </w:numPr>
+      </w:pPr>
+      <w:r>
+        <w:t>`</w:t>
+      </w:r>
+      <w:proofErr w:type="spellStart"/>
+      <w:r>
+        <w:t>ls</w:t>
+      </w:r>
+      <w:proofErr w:type="spellEnd"/>
+      <w:r>
+        <w:t xml:space="preserve"> -d /</w:t>
+      </w:r>
+      <w:proofErr w:type="spellStart"/>
+      <w:r>
+        <w:t>etc</w:t>
+      </w:r>
+      <w:proofErr w:type="spellEnd"/>
+      <w:r>
+        <w:t>/[</w:t>
+      </w:r>
+      <w:proofErr w:type="spellStart"/>
+      <w:r>
+        <w:t>abcd</w:t>
+      </w:r>
+      <w:proofErr w:type="spellEnd"/>
+      <w:r>
+        <w:t>]*`: Lista los directorios bajo /</w:t>
+      </w:r>
+      <w:proofErr w:type="spellStart"/>
+      <w:r>
+        <w:t>etc</w:t>
+      </w:r>
+      <w:proofErr w:type="spellEnd"/>
+      <w:r>
+        <w:t>/ que comienzan con 'a', 'b', 'c' o 'd'.</w:t>
+      </w:r>
+    </w:p>
+    <w:p>
+      <w:pPr>
+        <w:pStyle w:val="Prrafodelista"/>
+        <w:numPr>
+          <w:ilvl w:val="0"/>
+          <w:numId w:val="4"/>
+        </w:numPr>
+      </w:pPr>
+      <w:r>
+        <w:t>`</w:t>
+      </w:r>
+      <w:proofErr w:type="spellStart"/>
+      <w:r>
+        <w:t>ls</w:t>
+      </w:r>
+      <w:proofErr w:type="spellEnd"/>
+      <w:r>
+        <w:t>`: Lista archivos y directorios en el directorio de trabajo actual.</w:t>
+      </w:r>
+    </w:p>
+    <w:p>
+      <w:pPr>
+        <w:pStyle w:val="Prrafodelista"/>
+        <w:numPr>
+          <w:ilvl w:val="0"/>
+          <w:numId w:val="4"/>
+        </w:numPr>
+      </w:pPr>
+      <w:r>
+        <w:t>`</w:t>
+      </w:r>
+      <w:proofErr w:type="spellStart"/>
+      <w:r>
+        <w:t>cp</w:t>
+      </w:r>
+      <w:proofErr w:type="spellEnd"/>
+      <w:r>
+        <w:t xml:space="preserve"> /</w:t>
+      </w:r>
+      <w:proofErr w:type="spellStart"/>
+      <w:r>
+        <w:t>etc</w:t>
+      </w:r>
+      <w:proofErr w:type="spellEnd"/>
+      <w:r>
+        <w:t>/hosts hosts`: Copia el archivo /</w:t>
+      </w:r>
+      <w:proofErr w:type="spellStart"/>
+      <w:r>
+        <w:t>etc</w:t>
+      </w:r>
+      <w:proofErr w:type="spellEnd"/>
+      <w:r>
+        <w:t>/hosts al directorio de trabajo actual con nombre 'hosts'.</w:t>
+      </w:r>
+    </w:p>
+    <w:p>
+      <w:pPr>
+        <w:pStyle w:val="Prrafodelista"/>
+        <w:numPr>
+          <w:ilvl w:val="0"/>
+          <w:numId w:val="4"/>
+        </w:numPr>
+      </w:pPr>
+      <w:r>
+        <w:t>`</w:t>
+      </w:r>
+      <w:proofErr w:type="spellStart"/>
+      <w:r>
+        <w:t>ls</w:t>
+      </w:r>
+      <w:proofErr w:type="spellEnd"/>
+      <w:r>
+        <w:t>`: Lista archivos y directorios en el directorio de trabajo actual.</w:t>
+      </w:r>
+    </w:p>
+    <w:p>
+      <w:pPr>
+        <w:pStyle w:val="Prrafodelista"/>
+        <w:numPr>
+          <w:ilvl w:val="0"/>
+          <w:numId w:val="4"/>
+        </w:numPr>
+      </w:pPr>
+      <w:r>
+        <w:t>`</w:t>
+      </w:r>
+      <w:proofErr w:type="spellStart"/>
+      <w:r>
+        <w:t>rm</w:t>
+      </w:r>
+      <w:proofErr w:type="spellEnd"/>
+      <w:r>
+        <w:t xml:space="preserve"> hosts`: Elimina el archivo 'hosts' del directorio de trabajo actual.</w:t>
+      </w:r>
+    </w:p>
+    <w:p>
+      <w:pPr>
+        <w:pStyle w:val="Prrafodelista"/>
+        <w:numPr>
+          <w:ilvl w:val="0"/>
+          <w:numId w:val="4"/>
+        </w:numPr>
+      </w:pPr>
+      <w:r>
+        <w:t>`ls4` probablemente es un error tipográfico; debería ser solo '</w:t>
+      </w:r>
+      <w:proofErr w:type="spellStart"/>
+      <w:r>
+        <w:t>ls</w:t>
+      </w:r>
+      <w:proofErr w:type="spellEnd"/>
+      <w:r>
+        <w:t>'.</w:t>
+      </w:r>
+    </w:p>
+    <w:p>
+      <w:pPr>
+        <w:pStyle w:val="Prrafodelista"/>
+        <w:numPr>
+          <w:ilvl w:val="0"/>
+          <w:numId w:val="4"/>
+        </w:numPr>
+      </w:pPr>
+      <w:r>
+        <w:t>`</w:t>
+      </w:r>
+      <w:proofErr w:type="spellStart"/>
+      <w:r>
+        <w:t>ls</w:t>
+      </w:r>
+      <w:proofErr w:type="spellEnd"/>
+      <w:r>
+        <w:t>`: Lista archivos y directorios en el directorio de trabajo actual.</w:t>
+      </w:r>
+    </w:p>
+    <w:p>
+      <w:pPr>
+        <w:pStyle w:val="Prrafodelista"/>
+        <w:numPr>
+          <w:ilvl w:val="0"/>
+          <w:numId w:val="4"/>
+        </w:numPr>
+      </w:pPr>
+      <w:r>
+        <w:t>`</w:t>
+      </w:r>
+      <w:proofErr w:type="spellStart"/>
+      <w:r>
+        <w:t>cp</w:t>
+      </w:r>
+      <w:proofErr w:type="spellEnd"/>
+      <w:r>
+        <w:t xml:space="preserve"> -v /</w:t>
+      </w:r>
+      <w:proofErr w:type="spellStart"/>
+      <w:r>
+        <w:t>etc</w:t>
+      </w:r>
+      <w:proofErr w:type="spellEnd"/>
+      <w:r>
+        <w:t>/hosts hosts` Copia el archivo /</w:t>
+      </w:r>
+      <w:proofErr w:type="spellStart"/>
+      <w:r>
+        <w:t>etc</w:t>
+      </w:r>
+      <w:proofErr w:type="spellEnd"/>
+      <w:r>
+        <w:t>/hosts a 'hosts' con salida detallada, mostrando lo que se está haciendo.</w:t>
+      </w:r>
+    </w:p>
+    <w:p>
+      <w:pPr>
+        <w:pStyle w:val="Prrafodelista"/>
+        <w:numPr>
+          <w:ilvl w:val="0"/>
+          <w:numId w:val="4"/>
+        </w:numPr>
+      </w:pPr>
+      <w:r>
+        <w:t>`</w:t>
+      </w:r>
+      <w:proofErr w:type="spellStart"/>
+      <w:r>
+        <w:t>ls</w:t>
+      </w:r>
+      <w:proofErr w:type="spellEnd"/>
+      <w:r>
+        <w:t xml:space="preserve">` Lista archivos y </w:t>
+      </w:r>
+      <w:proofErr w:type="spellStart"/>
+      <w:r>
+        <w:t>direct</w:t>
+      </w:r>
+      <w:proofErr w:type="spellEnd"/>
+    </w:p>
+    <w:p>
+      <w:pPr>
+        <w:pStyle w:val="Prrafodelista"/>
+        <w:numPr>
+          <w:ilvl w:val="0"/>
+          <w:numId w:val="4"/>
+        </w:numPr>
+      </w:pPr>
+      <w:r>
+        <w:t>`</w:t>
+      </w:r>
+      <w:proofErr w:type="spellStart"/>
+      <w:r>
+        <w:t>rm</w:t>
+      </w:r>
+      <w:proofErr w:type="spellEnd"/>
+      <w:r>
+        <w:t xml:space="preserve"> hosts`: Elimina el archivo 'hosts' del directorio de trabajo actual.</w:t>
+      </w:r>
+    </w:p>
+    <w:p>
+      <w:pPr>
+        <w:pStyle w:val="Prrafodelista"/>
+        <w:numPr>
+          <w:ilvl w:val="0"/>
+          <w:numId w:val="4"/>
+        </w:numPr>
+      </w:pPr>
+      <w:r>
+        <w:t>`</w:t>
+      </w:r>
+      <w:proofErr w:type="spellStart"/>
+      <w:r>
+        <w:t>ls</w:t>
+      </w:r>
+      <w:proofErr w:type="spellEnd"/>
+      <w:r>
+        <w:t>`: Lista archivos y directorios en el directorio de trabajo actual.</w:t>
+      </w:r>
+    </w:p>
+    <w:p>
+      <w:pPr>
+        <w:pStyle w:val="Prrafodelista"/>
+        <w:numPr>
+          <w:ilvl w:val="0"/>
+          <w:numId w:val="4"/>
+        </w:numPr>
+      </w:pPr>
+      <w:r>
+        <w:t>`</w:t>
+      </w:r>
+      <w:proofErr w:type="spellStart"/>
+      <w:r>
+        <w:t>cp</w:t>
+      </w:r>
+      <w:proofErr w:type="spellEnd"/>
+      <w:r>
+        <w:t xml:space="preserve"> -v /</w:t>
+      </w:r>
+      <w:proofErr w:type="spellStart"/>
+      <w:r>
+        <w:t>etc</w:t>
+      </w:r>
+      <w:proofErr w:type="spellEnd"/>
+      <w:r>
+        <w:t>/</w:t>
+      </w:r>
+      <w:proofErr w:type="gramStart"/>
+      <w:r>
+        <w:t>hosts .</w:t>
+      </w:r>
+      <w:proofErr w:type="gramEnd"/>
+      <w:r>
+        <w:t>`: Copia el archivo /</w:t>
+      </w:r>
+      <w:proofErr w:type="spellStart"/>
+      <w:r>
+        <w:t>etc</w:t>
+      </w:r>
+      <w:proofErr w:type="spellEnd"/>
+      <w:r>
+        <w:t>/hosts al directorio de trabajo actual con salida detallada.</w:t>
+      </w:r>
+    </w:p>
+    <w:p>
+      <w:pPr>
+        <w:pStyle w:val="Prrafodelista"/>
+        <w:numPr>
+          <w:ilvl w:val="0"/>
+          <w:numId w:val="4"/>
+        </w:numPr>
+      </w:pPr>
+      <w:r>
+        <w:t>`</w:t>
+      </w:r>
+      <w:proofErr w:type="spellStart"/>
+      <w:r>
+        <w:t>ls</w:t>
+      </w:r>
+      <w:proofErr w:type="spellEnd"/>
+      <w:r>
+        <w:t>`: Lista archivos y directorios en el directorio de trabajo actual.</w:t>
+      </w:r>
+    </w:p>
+    <w:p>
+      <w:pPr>
+        <w:pStyle w:val="Prrafodelista"/>
+        <w:numPr>
+          <w:ilvl w:val="0"/>
+          <w:numId w:val="4"/>
+        </w:numPr>
+      </w:pPr>
+      <w:r>
+        <w:t>`</w:t>
+      </w:r>
+      <w:proofErr w:type="spellStart"/>
+      <w:r>
+        <w:t>rm</w:t>
+      </w:r>
+      <w:proofErr w:type="spellEnd"/>
+      <w:r>
+        <w:t xml:space="preserve"> hosts`: Elimina el archivo 'hosts' del directorio de trabajo actual.</w:t>
+      </w:r>
+    </w:p>
+    <w:p>
+      <w:pPr>
+        <w:pStyle w:val="Prrafodelista"/>
+        <w:numPr>
+          <w:ilvl w:val="0"/>
+          <w:numId w:val="4"/>
+        </w:numPr>
+      </w:pPr>
+      <w:r>
+        <w:t>`</w:t>
+      </w:r>
+      <w:proofErr w:type="spellStart"/>
+      <w:r>
+        <w:t>ls</w:t>
+      </w:r>
+      <w:proofErr w:type="spellEnd"/>
+      <w:r>
+        <w:t>`: Lista archivos y directorios en el directorio de trabajo actual.</w:t>
+      </w:r>
+    </w:p>
+    <w:p>
+      <w:pPr>
+        <w:pStyle w:val="Prrafodelista"/>
+        <w:numPr>
+          <w:ilvl w:val="0"/>
+          <w:numId w:val="4"/>
+        </w:numPr>
+      </w:pPr>
+      <w:r>
+        <w:t>`cd /</w:t>
+      </w:r>
+      <w:proofErr w:type="spellStart"/>
+      <w:r>
+        <w:t>etc</w:t>
+      </w:r>
+      <w:proofErr w:type="spellEnd"/>
+      <w:r>
+        <w:t>`: Cambia el directorio actual a /etc.</w:t>
+      </w:r>
+    </w:p>
+    <w:p>
+      <w:pPr>
+        <w:pStyle w:val="Prrafodelista"/>
+        <w:numPr>
+          <w:ilvl w:val="0"/>
+          <w:numId w:val="4"/>
+        </w:numPr>
+      </w:pPr>
+      <w:r>
+        <w:lastRenderedPageBreak/>
+        <w:t>`</w:t>
+      </w:r>
+      <w:proofErr w:type="spellStart"/>
+      <w:r>
+        <w:t>ls</w:t>
+      </w:r>
+      <w:proofErr w:type="spellEnd"/>
+      <w:r>
+        <w:t xml:space="preserve"> -l hosts`: Lista información detallada sobre el archivo hosts en /etc.</w:t>
+      </w:r>
+    </w:p>
+    <w:p>
+      <w:pPr>
+        <w:pStyle w:val="Prrafodelista"/>
+        <w:numPr>
+          <w:ilvl w:val="0"/>
+          <w:numId w:val="4"/>
+        </w:numPr>
+      </w:pPr>
+      <w:r>
+        <w:t>`</w:t>
+      </w:r>
+      <w:proofErr w:type="spellStart"/>
+      <w:r>
+        <w:t>cp</w:t>
+      </w:r>
+      <w:proofErr w:type="spellEnd"/>
+      <w:r>
+        <w:t xml:space="preserve"> -p hosts /home/</w:t>
+      </w:r>
+      <w:proofErr w:type="spellStart"/>
+      <w:r>
+        <w:t>sysadmin</w:t>
+      </w:r>
+      <w:proofErr w:type="spellEnd"/>
+      <w:r>
+        <w:t>`: Copia el archivo hosts a /home/</w:t>
+      </w:r>
+      <w:proofErr w:type="spellStart"/>
+      <w:r>
+        <w:t>sysadmin</w:t>
+      </w:r>
+      <w:proofErr w:type="spellEnd"/>
+      <w:r>
+        <w:t xml:space="preserve"> preservando los permisos.</w:t>
+      </w:r>
+    </w:p>
+    <w:p>
+      <w:pPr>
+        <w:pStyle w:val="Prrafodelista"/>
+        <w:numPr>
+          <w:ilvl w:val="0"/>
+          <w:numId w:val="4"/>
+        </w:numPr>
+      </w:pPr>
+      <w:r>
+        <w:t>`cd`: Cambia al directorio principal del usuario.</w:t>
+      </w:r>
+    </w:p>
+    <w:p>
+      <w:pPr>
+        <w:pStyle w:val="Prrafodelista"/>
+        <w:numPr>
+          <w:ilvl w:val="0"/>
+          <w:numId w:val="4"/>
+        </w:numPr>
+      </w:pPr>
+      <w:r>
+        <w:t>`</w:t>
+      </w:r>
+      <w:proofErr w:type="spellStart"/>
+      <w:r>
+        <w:t>ls</w:t>
+      </w:r>
+      <w:proofErr w:type="spellEnd"/>
+      <w:r>
+        <w:t xml:space="preserve"> -l hosts`: Lista información detallada sobre el archivo hosts en el directorio principal (si existe).</w:t>
+      </w:r>
+    </w:p>
+    <w:p>
+      <w:pPr>
+        <w:pStyle w:val="Prrafodelista"/>
+        <w:numPr>
+          <w:ilvl w:val="0"/>
+          <w:numId w:val="4"/>
+        </w:numPr>
+      </w:pPr>
+      <w:r>
+        <w:t>`</w:t>
+      </w:r>
+      <w:proofErr w:type="spellStart"/>
+      <w:r>
+        <w:t>rm</w:t>
+      </w:r>
+      <w:proofErr w:type="spellEnd"/>
+      <w:r>
+        <w:t xml:space="preserve"> hosts`: Elimina el archivo 'hosts' del directorio de trabajo actual (si existe).</w:t>
+      </w:r>
+    </w:p>
+    <w:p>
+      <w:pPr>
+        <w:pStyle w:val="Prrafodelista"/>
+        <w:numPr>
+          <w:ilvl w:val="0"/>
+          <w:numId w:val="4"/>
+        </w:numPr>
+      </w:pPr>
+      <w:r>
+        <w:t>`</w:t>
+      </w:r>
+      <w:proofErr w:type="spellStart"/>
+      <w:r>
+        <w:t>cp</w:t>
+      </w:r>
+      <w:proofErr w:type="spellEnd"/>
+      <w:r>
+        <w:t xml:space="preserve"> -p /</w:t>
+      </w:r>
+      <w:proofErr w:type="spellStart"/>
+      <w:r>
+        <w:t>etc</w:t>
+      </w:r>
+      <w:proofErr w:type="spellEnd"/>
+      <w:r>
+        <w:t>/ hosts ~`: Es una sintaxis incorrecta; debería ser solo `</w:t>
+      </w:r>
+      <w:proofErr w:type="spellStart"/>
+      <w:r>
+        <w:t>cp</w:t>
+      </w:r>
+      <w:proofErr w:type="spellEnd"/>
+      <w:r>
+        <w:t xml:space="preserve"> -p /</w:t>
+      </w:r>
+      <w:proofErr w:type="spellStart"/>
+      <w:r>
+        <w:t>etc</w:t>
+      </w:r>
+      <w:proofErr w:type="spellEnd"/>
+      <w:r>
+        <w:t>/hosts ~`.</w:t>
+      </w:r>
+    </w:p>
+    <w:p>
+      <w:pPr>
+        <w:pStyle w:val="Prrafodelista"/>
+        <w:numPr>
+          <w:ilvl w:val="0"/>
+          <w:numId w:val="4"/>
+        </w:numPr>
+      </w:pPr>
+      <w:r>
+        <w:t>`</w:t>
+      </w:r>
+      <w:proofErr w:type="spellStart"/>
+      <w:r>
+        <w:t>cp</w:t>
+      </w:r>
+      <w:proofErr w:type="spellEnd"/>
+      <w:r>
+        <w:t xml:space="preserve"> -p /</w:t>
+      </w:r>
+      <w:proofErr w:type="spellStart"/>
+      <w:r>
+        <w:t>etc</w:t>
+      </w:r>
+      <w:proofErr w:type="spellEnd"/>
+      <w:r>
+        <w:t>/hosts ~`: Copia el archivo /</w:t>
+      </w:r>
+      <w:proofErr w:type="spellStart"/>
+      <w:r>
+        <w:t>etc</w:t>
+      </w:r>
+      <w:proofErr w:type="spellEnd"/>
+      <w:r>
+        <w:t>/hosts al directorio principal del usuario preservando los permisos.</w:t>
+      </w:r>
+    </w:p>
+    <w:p>
+      <w:pPr>
+        <w:pStyle w:val="Prrafodelista"/>
+        <w:numPr>
+          <w:ilvl w:val="0"/>
+          <w:numId w:val="4"/>
+        </w:numPr>
+      </w:pPr>
+      <w:r>
+        <w:t>`</w:t>
+      </w:r>
+      <w:proofErr w:type="spellStart"/>
+      <w:r>
+        <w:t>cp</w:t>
+      </w:r>
+      <w:proofErr w:type="spellEnd"/>
+      <w:r>
+        <w:t xml:space="preserve"> hosts </w:t>
+      </w:r>
+      <w:proofErr w:type="spellStart"/>
+      <w:r>
+        <w:t>newname</w:t>
+      </w:r>
+      <w:proofErr w:type="spellEnd"/>
+      <w:r>
+        <w:t>`: Copia el archivo 'hosts' a un nuevo archivo llamado '</w:t>
+      </w:r>
+      <w:proofErr w:type="spellStart"/>
+      <w:r>
+        <w:t>newname</w:t>
+      </w:r>
+      <w:proofErr w:type="spellEnd"/>
+      <w:r>
+        <w:t>' (si 'hosts' existe).</w:t>
+      </w:r>
+    </w:p>
+    <w:p>
+      <w:pPr>
+        <w:pStyle w:val="Prrafodelista"/>
+        <w:numPr>
+          <w:ilvl w:val="0"/>
+          <w:numId w:val="4"/>
+        </w:numPr>
+      </w:pPr>
+      <w:r>
+        <w:t>`</w:t>
+      </w:r>
+      <w:proofErr w:type="spellStart"/>
+      <w:r>
+        <w:t>ls</w:t>
+      </w:r>
+      <w:proofErr w:type="spellEnd"/>
+      <w:r>
+        <w:t xml:space="preserve"> -l hosts </w:t>
+      </w:r>
+      <w:proofErr w:type="spellStart"/>
+      <w:r>
+        <w:t>newname</w:t>
+      </w:r>
+      <w:proofErr w:type="spellEnd"/>
+      <w:r>
+        <w:t>`: Lista información detallada sobre los archivos 'hosts' y '</w:t>
+      </w:r>
+      <w:proofErr w:type="spellStart"/>
+      <w:r>
+        <w:t>newname</w:t>
+      </w:r>
+      <w:proofErr w:type="spellEnd"/>
+      <w:r>
+        <w:t>'.</w:t>
+      </w:r>
+    </w:p>
+    <w:p>
+      <w:pPr>
+        <w:pStyle w:val="Prrafodelista"/>
+        <w:numPr>
+          <w:ilvl w:val="0"/>
+          <w:numId w:val="4"/>
+        </w:numPr>
+      </w:pPr>
+      <w:r>
+        <w:t>`</w:t>
+      </w:r>
+      <w:proofErr w:type="spellStart"/>
+      <w:r>
+        <w:t>rm</w:t>
+      </w:r>
+      <w:proofErr w:type="spellEnd"/>
+      <w:r>
+        <w:t xml:space="preserve"> hosts </w:t>
+      </w:r>
+      <w:proofErr w:type="spellStart"/>
+      <w:r>
+        <w:t>newname</w:t>
+      </w:r>
+      <w:proofErr w:type="spellEnd"/>
+      <w:r>
+        <w:t>`: Elimina los archivos 'hosts' y '</w:t>
+      </w:r>
+      <w:proofErr w:type="spellStart"/>
+      <w:r>
+        <w:t>newname</w:t>
+      </w:r>
+      <w:proofErr w:type="spellEnd"/>
+      <w:r>
+        <w:t>'.</w:t>
+      </w:r>
+    </w:p>
+    <w:p>
+      <w:pPr>
+        <w:pStyle w:val="Prrafodelista"/>
+        <w:numPr>
+          <w:ilvl w:val="0"/>
+          <w:numId w:val="4"/>
+        </w:numPr>
+      </w:pPr>
+      <w:r>
+        <w:t>`</w:t>
+      </w:r>
+      <w:proofErr w:type="spellStart"/>
+      <w:r>
+        <w:t>mkdir</w:t>
+      </w:r>
+      <w:proofErr w:type="spellEnd"/>
+      <w:r>
+        <w:t xml:space="preserve"> </w:t>
+      </w:r>
+      <w:proofErr w:type="spellStart"/>
+      <w:r>
+        <w:t>Myetc</w:t>
+      </w:r>
+      <w:proofErr w:type="spellEnd"/>
+      <w:r>
+        <w:t xml:space="preserve">`: Crea un nuevo directorio llamado </w:t>
+      </w:r>
+      <w:proofErr w:type="spellStart"/>
+      <w:r>
+        <w:t>Myetc</w:t>
+      </w:r>
+      <w:proofErr w:type="spellEnd"/>
+      <w:r>
+        <w:t>.</w:t>
+      </w:r>
+    </w:p>
+    <w:p>
+      <w:pPr>
+        <w:pStyle w:val="Prrafodelista"/>
+        <w:numPr>
+          <w:ilvl w:val="0"/>
+          <w:numId w:val="4"/>
+        </w:numPr>
+      </w:pPr>
+      <w:r>
+        <w:t>`</w:t>
+      </w:r>
+      <w:proofErr w:type="spellStart"/>
+      <w:r>
+        <w:t>cp</w:t>
+      </w:r>
+      <w:proofErr w:type="spellEnd"/>
+      <w:r>
+        <w:t xml:space="preserve"> -R /</w:t>
+      </w:r>
+      <w:proofErr w:type="spellStart"/>
+      <w:r>
+        <w:t>etc</w:t>
+      </w:r>
+      <w:proofErr w:type="spellEnd"/>
+      <w:r>
+        <w:t>/</w:t>
+      </w:r>
+      <w:proofErr w:type="spellStart"/>
+      <w:r>
+        <w:t>udev</w:t>
+      </w:r>
+      <w:proofErr w:type="spellEnd"/>
+      <w:r>
+        <w:t xml:space="preserve"> </w:t>
+      </w:r>
+      <w:proofErr w:type="spellStart"/>
+      <w:r>
+        <w:t>Mytec</w:t>
+      </w:r>
+      <w:proofErr w:type="spellEnd"/>
+      <w:r>
+        <w:t>`: Es un error tipográfico; debería ser '</w:t>
+      </w:r>
+      <w:proofErr w:type="spellStart"/>
+      <w:r>
+        <w:t>Myetc</w:t>
+      </w:r>
+      <w:proofErr w:type="spellEnd"/>
+      <w:r>
+        <w:t>'. Copia recursivamente el contenido de /</w:t>
+      </w:r>
+      <w:proofErr w:type="spellStart"/>
+      <w:r>
+        <w:t>etc</w:t>
+      </w:r>
+      <w:proofErr w:type="spellEnd"/>
+      <w:r>
+        <w:t>/</w:t>
+      </w:r>
+      <w:proofErr w:type="spellStart"/>
+      <w:r>
+        <w:t>udev</w:t>
+      </w:r>
+      <w:proofErr w:type="spellEnd"/>
+      <w:r>
+        <w:t xml:space="preserve"> a </w:t>
+      </w:r>
+      <w:proofErr w:type="spellStart"/>
+      <w:r>
+        <w:t>Myetc</w:t>
+      </w:r>
+      <w:proofErr w:type="spellEnd"/>
+      <w:r>
+        <w:t>.</w:t>
+      </w:r>
+    </w:p>
+    <w:p>
+      <w:pPr>
+        <w:pStyle w:val="Prrafodelista"/>
+        <w:numPr>
+          <w:ilvl w:val="0"/>
+          <w:numId w:val="4"/>
+        </w:numPr>
+      </w:pPr>
+      <w:r>
+        <w:t>`</w:t>
+      </w:r>
+      <w:proofErr w:type="spellStart"/>
+      <w:r>
+        <w:t>ls</w:t>
+      </w:r>
+      <w:proofErr w:type="spellEnd"/>
+      <w:r>
+        <w:t xml:space="preserve"> -l </w:t>
+      </w:r>
+      <w:proofErr w:type="spellStart"/>
+      <w:r>
+        <w:t>Mytec</w:t>
+      </w:r>
+      <w:proofErr w:type="spellEnd"/>
+      <w:r>
+        <w:t xml:space="preserve">`: Lista información detallada sobre el contenido de </w:t>
+      </w:r>
+      <w:proofErr w:type="spellStart"/>
+      <w:r>
+        <w:t>Mytec</w:t>
+      </w:r>
+      <w:proofErr w:type="spellEnd"/>
+      <w:r>
+        <w:t xml:space="preserve"> (si se creó correctamente).</w:t>
+      </w:r>
+    </w:p>
+    <w:p>
+      <w:pPr>
+        <w:pStyle w:val="Prrafodelista"/>
+        <w:numPr>
+          <w:ilvl w:val="0"/>
+          <w:numId w:val="4"/>
+        </w:numPr>
+      </w:pPr>
+      <w:r>
+        <w:t>`</w:t>
+      </w:r>
+      <w:proofErr w:type="spellStart"/>
+      <w:r>
+        <w:t>ls</w:t>
+      </w:r>
+      <w:proofErr w:type="spellEnd"/>
+      <w:r>
+        <w:t xml:space="preserve"> -</w:t>
+      </w:r>
+      <w:proofErr w:type="spellStart"/>
+      <w:r>
+        <w:t>lR</w:t>
+      </w:r>
+      <w:proofErr w:type="spellEnd"/>
+      <w:r>
+        <w:t xml:space="preserve"> </w:t>
+      </w:r>
+      <w:proofErr w:type="spellStart"/>
+      <w:r>
+        <w:t>Mytec</w:t>
+      </w:r>
+      <w:proofErr w:type="spellEnd"/>
+      <w:r>
+        <w:t xml:space="preserve">`: Lista recursivamente información detallada sobre el contenido de </w:t>
+      </w:r>
+      <w:proofErr w:type="spellStart"/>
+      <w:r>
+        <w:t>Mytec</w:t>
+      </w:r>
+      <w:proofErr w:type="spellEnd"/>
+      <w:r>
+        <w:t>.</w:t>
+      </w:r>
+    </w:p>
+    <w:p>
+      <w:pPr>
+        <w:pStyle w:val="Prrafodelista"/>
+        <w:numPr>
+          <w:ilvl w:val="0"/>
+          <w:numId w:val="4"/>
+        </w:numPr>
+      </w:pPr>
+      <w:r>
+        <w:t>`</w:t>
+      </w:r>
+      <w:proofErr w:type="spellStart"/>
+      <w:r>
+        <w:t>ls</w:t>
+      </w:r>
+      <w:proofErr w:type="spellEnd"/>
+      <w:r>
+        <w:t>`: Lista archivos y directorios en el directorio de trabajo actual.</w:t>
+      </w:r>
+    </w:p>
+    <w:p>
+      <w:pPr>
+        <w:pStyle w:val="Prrafodelista"/>
+        <w:numPr>
+          <w:ilvl w:val="0"/>
+          <w:numId w:val="4"/>
+        </w:numPr>
+      </w:pPr>
+      <w:r>
+        <w:t>`</w:t>
+      </w:r>
+      <w:proofErr w:type="spellStart"/>
+      <w:r>
+        <w:t>rm</w:t>
+      </w:r>
+      <w:proofErr w:type="spellEnd"/>
+      <w:r>
+        <w:t xml:space="preserve"> -r </w:t>
+      </w:r>
+      <w:proofErr w:type="spellStart"/>
+      <w:r>
+        <w:t>Mytec</w:t>
+      </w:r>
+      <w:proofErr w:type="spellEnd"/>
+      <w:r>
+        <w:t xml:space="preserve">`: Elimina recursivamente el directorio </w:t>
+      </w:r>
+      <w:proofErr w:type="spellStart"/>
+      <w:r>
+        <w:t>Mytec</w:t>
+      </w:r>
+      <w:proofErr w:type="spellEnd"/>
+      <w:r>
+        <w:t xml:space="preserve"> y su contenido.</w:t>
+      </w:r>
+    </w:p>
+    <w:p>
+      <w:pPr>
+        <w:pStyle w:val="Prrafodelista"/>
+        <w:numPr>
+          <w:ilvl w:val="0"/>
+          <w:numId w:val="4"/>
+        </w:numPr>
+      </w:pPr>
+      <w:r>
+        <w:t>`</w:t>
+      </w:r>
+      <w:proofErr w:type="spellStart"/>
+      <w:r>
+        <w:t>ls</w:t>
+      </w:r>
+      <w:proofErr w:type="spellEnd"/>
+      <w:r>
+        <w:t>`: Lista archivos y directorios en el directorio de trabajo actual.</w:t>
+      </w:r>
+    </w:p>
+    <w:p>
+      <w:pPr>
+        <w:pStyle w:val="Prrafodelista"/>
+        <w:numPr>
+          <w:ilvl w:val="0"/>
+          <w:numId w:val="4"/>
+        </w:numPr>
+      </w:pPr>
+      <w:r>
+        <w:t>`</w:t>
+      </w:r>
+      <w:proofErr w:type="spellStart"/>
+      <w:r>
+        <w:t>touche</w:t>
+      </w:r>
+      <w:proofErr w:type="spellEnd"/>
+      <w:r>
+        <w:t xml:space="preserve"> </w:t>
+      </w:r>
+      <w:proofErr w:type="spellStart"/>
+      <w:r>
+        <w:t>premove</w:t>
+      </w:r>
+      <w:proofErr w:type="spellEnd"/>
+      <w:r>
+        <w:t>`: Es un error tipográfico; debería ser '</w:t>
+      </w:r>
+      <w:proofErr w:type="spellStart"/>
+      <w:r>
+        <w:t>touch</w:t>
+      </w:r>
+      <w:proofErr w:type="spellEnd"/>
+      <w:r>
+        <w:t xml:space="preserve"> </w:t>
+      </w:r>
+      <w:proofErr w:type="spellStart"/>
+      <w:r>
+        <w:t>premove</w:t>
+      </w:r>
+      <w:proofErr w:type="spellEnd"/>
+      <w:r>
+        <w:t>'.</w:t>
+      </w:r>
+    </w:p>
+    <w:p>
+      <w:pPr>
+        <w:pStyle w:val="Prrafodelista"/>
+        <w:numPr>
+          <w:ilvl w:val="0"/>
+          <w:numId w:val="4"/>
+        </w:numPr>
+      </w:pPr>
+      <w:r>
+        <w:t>`</w:t>
+      </w:r>
+      <w:proofErr w:type="spellStart"/>
+      <w:r>
+        <w:t>touch</w:t>
+      </w:r>
+      <w:proofErr w:type="spellEnd"/>
+      <w:r>
+        <w:t xml:space="preserve"> </w:t>
+      </w:r>
+      <w:proofErr w:type="spellStart"/>
+      <w:r>
+        <w:t>premove</w:t>
+      </w:r>
+      <w:proofErr w:type="spellEnd"/>
+      <w:r>
+        <w:t>`: Crea un nuevo archivo vacío llamado '</w:t>
+      </w:r>
+      <w:proofErr w:type="spellStart"/>
+      <w:r>
+        <w:t>premove</w:t>
+      </w:r>
+      <w:proofErr w:type="spellEnd"/>
+      <w:r>
+        <w:t>'.</w:t>
+      </w:r>
+    </w:p>
+    <w:p>
+      <w:pPr>
+        <w:pStyle w:val="Prrafodelista"/>
+        <w:numPr>
+          <w:ilvl w:val="0"/>
+          <w:numId w:val="4"/>
+        </w:numPr>
+      </w:pPr>
+      <w:r>
+        <w:t>`</w:t>
+      </w:r>
+      <w:proofErr w:type="spellStart"/>
+      <w:r>
+        <w:t>ls</w:t>
+      </w:r>
+      <w:proofErr w:type="spellEnd"/>
+      <w:r>
+        <w:t>`: Lista archivos y directorios en el directorio de trabajo actual.</w:t>
+      </w:r>
+    </w:p>
+    <w:p>
+      <w:pPr>
+        <w:pStyle w:val="Prrafodelista"/>
+        <w:numPr>
+          <w:ilvl w:val="0"/>
+          <w:numId w:val="4"/>
+        </w:numPr>
+      </w:pPr>
+      <w:r>
+        <w:t xml:space="preserve">`mv </w:t>
+      </w:r>
+      <w:proofErr w:type="spellStart"/>
+      <w:r>
+        <w:t>premove</w:t>
+      </w:r>
+      <w:proofErr w:type="spellEnd"/>
+      <w:r>
+        <w:t xml:space="preserve"> </w:t>
+      </w:r>
+      <w:proofErr w:type="spellStart"/>
+      <w:r>
+        <w:t>postmove</w:t>
+      </w:r>
+      <w:proofErr w:type="spellEnd"/>
+      <w:r>
+        <w:t>`: Renombra o mueve el archivo '</w:t>
+      </w:r>
+      <w:proofErr w:type="spellStart"/>
+      <w:r>
+        <w:t>premove</w:t>
+      </w:r>
+      <w:proofErr w:type="spellEnd"/>
+      <w:r>
+        <w:t>' a '</w:t>
+      </w:r>
+      <w:proofErr w:type="spellStart"/>
+      <w:r>
+        <w:t>postmove</w:t>
+      </w:r>
+      <w:proofErr w:type="spellEnd"/>
+      <w:r>
+        <w:t>'.</w:t>
+      </w:r>
+    </w:p>
+    <w:p>
+      <w:pPr>
+        <w:pStyle w:val="Prrafodelista"/>
+        <w:numPr>
+          <w:ilvl w:val="0"/>
+          <w:numId w:val="4"/>
+        </w:numPr>
+      </w:pPr>
+      <w:r>
+        <w:t>`</w:t>
+      </w:r>
+      <w:proofErr w:type="spellStart"/>
+      <w:r>
+        <w:t>ls</w:t>
+      </w:r>
+      <w:proofErr w:type="spellEnd"/>
+      <w:r>
+        <w:t>`: Lista archivos y directorios en el directorio de trabajo actual.</w:t>
+      </w:r>
+    </w:p>
+    <w:p>
+      <w:pPr>
+        <w:pStyle w:val="Prrafodelista"/>
+        <w:numPr>
+          <w:ilvl w:val="0"/>
+          <w:numId w:val="4"/>
+        </w:numPr>
+      </w:pPr>
+      <w:r>
+        <w:t>`</w:t>
+      </w:r>
+      <w:proofErr w:type="spellStart"/>
+      <w:r>
+        <w:t>rm</w:t>
+      </w:r>
+      <w:proofErr w:type="spellEnd"/>
+      <w:r>
+        <w:t xml:space="preserve"> </w:t>
+      </w:r>
+      <w:proofErr w:type="spellStart"/>
+      <w:r>
+        <w:t>postmove</w:t>
+      </w:r>
+      <w:proofErr w:type="spellEnd"/>
+      <w:r>
+        <w:t>`: Elimina el archivo '</w:t>
+      </w:r>
+      <w:proofErr w:type="spellStart"/>
+      <w:r>
+        <w:t>postmove</w:t>
+      </w:r>
+      <w:proofErr w:type="spellEnd"/>
+      <w:r>
+        <w:t>'.</w:t>
+      </w:r>
+    </w:p>
+    <w:p>
+      <w:pPr>
+        <w:pStyle w:val="Prrafodelista"/>
+        <w:numPr>
+          <w:ilvl w:val="0"/>
+          <w:numId w:val="4"/>
+        </w:numPr>
+      </w:pPr>
+      <w:r>
+        <w:t>`</w:t>
+      </w:r>
+      <w:proofErr w:type="spellStart"/>
+      <w:r>
+        <w:t>ls</w:t>
+      </w:r>
+      <w:proofErr w:type="spellEnd"/>
+      <w:r>
+        <w:t>`: Lista archivos y directorios en el directorio de trabajo actual.</w:t>
+      </w:r>
+    </w:p>
+    <w:p>
+      <w:pPr>
+        <w:pStyle w:val="Prrafodelista"/>
+        <w:numPr>
+          <w:ilvl w:val="0"/>
+          <w:numId w:val="4"/>
+        </w:numPr>
+      </w:pPr>
+      <w:r>
+        <w:t>`</w:t>
+      </w:r>
+      <w:proofErr w:type="spellStart"/>
+      <w:r>
+        <w:t>history</w:t>
+      </w:r>
+      <w:proofErr w:type="spellEnd"/>
+      <w:r>
+        <w:t>`: Muestra la historia reciente de comandos utilizados en la terminal.</w:t>
+      </w:r>
+    </w:p>
+    <w:p>
       <w:bookmarkStart w:id="0" w:name="_GoBack"/>
       <w:bookmarkEnd w:id="0"/>
-      <w:proofErr w:type="spellStart"/>
-      <w:r>
-        <w:lastRenderedPageBreak/>
-        <w:t>whereis</w:t>
-      </w:r>
-      <w:proofErr w:type="spellEnd"/>
-      <w:r>
-        <w:t xml:space="preserve"> </w:t>
-      </w:r>
-      <w:proofErr w:type="spellStart"/>
-      <w:r>
-        <w:t>passwd</w:t>
-      </w:r>
-      <w:proofErr w:type="spellEnd"/>
-      <w:r>
-        <w:t>: Este comando busca el archivo ejecutable y las páginas de manual para el comando </w:t>
-      </w:r>
-      <w:proofErr w:type="spellStart"/>
-      <w:r>
-        <w:t>passwd</w:t>
-      </w:r>
-      <w:proofErr w:type="spellEnd"/>
-      <w:r>
-        <w:t> en los directorios especificados en la variable de entorno $PATH.</w:t>
-      </w:r>
-    </w:p>
-    <w:p>
-      <w:pPr>
-        <w:numPr>
-          <w:ilvl w:val="0"/>
-          <w:numId w:val="2"/>
-        </w:numPr>
-      </w:pPr>
-      <w:proofErr w:type="spellStart"/>
-      <w:r>
-        <w:t>info</w:t>
-      </w:r>
-      <w:proofErr w:type="spellEnd"/>
-      <w:r>
-        <w:t xml:space="preserve"> date: Este comando muestra la página de información para el comando date.</w:t>
-      </w:r>
-    </w:p>
-    <w:p>
-      <w:pPr>
-        <w:numPr>
-          <w:ilvl w:val="0"/>
-          <w:numId w:val="2"/>
-        </w:numPr>
-      </w:pPr>
-      <w:proofErr w:type="spellStart"/>
-      <w:r>
-        <w:t>whereis</w:t>
-      </w:r>
-      <w:proofErr w:type="spellEnd"/>
-      <w:r>
-        <w:t xml:space="preserve"> date: Este comando busca el archivo ejecutable y las páginas de manual para el comando date en los directorios especificados en la variable de entorno $PATH.</w:t>
-      </w:r>
-    </w:p>
-    <w:p>
-      <w:pPr>
-        <w:numPr>
-          <w:ilvl w:val="0"/>
-          <w:numId w:val="2"/>
-        </w:numPr>
-      </w:pPr>
-      <w:proofErr w:type="spellStart"/>
-      <w:r>
-        <w:t>history</w:t>
-      </w:r>
-      <w:proofErr w:type="spellEnd"/>
-      <w:r>
-        <w:t>: Este comando muestra el historial de comandos que se han introducido en la terminal.</w:t>
-      </w:r>
-    </w:p>
-    <w:p/>
+    </w:p>
     <w:sectPr>
       <w:pgSz w:w="12240" w:h="15840"/>
       <w:pgMar w:top="720" w:right="720" w:bottom="720" w:left="720" w:header="720" w:footer="720" w:gutter="0"/>
@@ -2722,6 +5082,95 @@
     </w:lvl>
   </w:abstractNum>
   <w:abstractNum w:abstractNumId="1" w15:restartNumberingAfterBreak="0">
+    <w:nsid w:val="53176A12"/>
+    <w:multiLevelType w:val="hybridMultilevel"/>
+    <w:tmpl w:val="3D240766"/>
+    <w:lvl w:ilvl="0" w:tplc="0409000F">
+      <w:start w:val="1"/>
+      <w:numFmt w:val="decimal"/>
+      <w:lvlText w:val="%1."/>
+      <w:lvlJc w:val="left"/>
+      <w:pPr>
+        <w:ind w:left="720" w:hanging="360"/>
+      </w:pPr>
+      <w:rPr>
+        <w:rFonts w:hint="default"/>
+      </w:rPr>
+    </w:lvl>
+    <w:lvl w:ilvl="1" w:tplc="04090019" w:tentative="1">
+      <w:start w:val="1"/>
+      <w:numFmt w:val="lowerLetter"/>
+      <w:lvlText w:val="%2."/>
+      <w:lvlJc w:val="left"/>
+      <w:pPr>
+        <w:ind w:left="1440" w:hanging="360"/>
+      </w:pPr>
+    </w:lvl>
+    <w:lvl w:ilvl="2" w:tplc="0409001B" w:tentative="1">
+      <w:start w:val="1"/>
+      <w:numFmt w:val="lowerRoman"/>
+      <w:lvlText w:val="%3."/>
+      <w:lvlJc w:val="right"/>
+      <w:pPr>
+        <w:ind w:left="2160" w:hanging="180"/>
+      </w:pPr>
+    </w:lvl>
+    <w:lvl w:ilvl="3" w:tplc="0409000F" w:tentative="1">
+      <w:start w:val="1"/>
+      <w:numFmt w:val="decimal"/>
+      <w:lvlText w:val="%4."/>
+      <w:lvlJc w:val="left"/>
+      <w:pPr>
+        <w:ind w:left="2880" w:hanging="360"/>
+      </w:pPr>
+    </w:lvl>
+    <w:lvl w:ilvl="4" w:tplc="04090019" w:tentative="1">
+      <w:start w:val="1"/>
+      <w:numFmt w:val="lowerLetter"/>
+      <w:lvlText w:val="%5."/>
+      <w:lvlJc w:val="left"/>
+      <w:pPr>
+        <w:ind w:left="3600" w:hanging="360"/>
+      </w:pPr>
+    </w:lvl>
+    <w:lvl w:ilvl="5" w:tplc="0409001B" w:tentative="1">
+      <w:start w:val="1"/>
+      <w:numFmt w:val="lowerRoman"/>
+      <w:lvlText w:val="%6."/>
+      <w:lvlJc w:val="right"/>
+      <w:pPr>
+        <w:ind w:left="4320" w:hanging="180"/>
+      </w:pPr>
+    </w:lvl>
+    <w:lvl w:ilvl="6" w:tplc="0409000F" w:tentative="1">
+      <w:start w:val="1"/>
+      <w:numFmt w:val="decimal"/>
+      <w:lvlText w:val="%7."/>
+      <w:lvlJc w:val="left"/>
+      <w:pPr>
+        <w:ind w:left="5040" w:hanging="360"/>
+      </w:pPr>
+    </w:lvl>
+    <w:lvl w:ilvl="7" w:tplc="04090019" w:tentative="1">
+      <w:start w:val="1"/>
+      <w:numFmt w:val="lowerLetter"/>
+      <w:lvlText w:val="%8."/>
+      <w:lvlJc w:val="left"/>
+      <w:pPr>
+        <w:ind w:left="5760" w:hanging="360"/>
+      </w:pPr>
+    </w:lvl>
+    <w:lvl w:ilvl="8" w:tplc="0409001B" w:tentative="1">
+      <w:start w:val="1"/>
+      <w:numFmt w:val="lowerRoman"/>
+      <w:lvlText w:val="%9."/>
+      <w:lvlJc w:val="right"/>
+      <w:pPr>
+        <w:ind w:left="6480" w:hanging="180"/>
+      </w:pPr>
+    </w:lvl>
+  </w:abstractNum>
+  <w:abstractNum w:abstractNumId="2" w15:restartNumberingAfterBreak="0">
     <w:nsid w:val="5C590515"/>
     <w:multiLevelType w:val="multilevel"/>
     <w:tmpl w:val="700C19D2"/>
@@ -2834,11 +5283,103 @@
       </w:pPr>
     </w:lvl>
   </w:abstractNum>
+  <w:abstractNum w:abstractNumId="3" w15:restartNumberingAfterBreak="0">
+    <w:nsid w:val="605B4AC3"/>
+    <w:multiLevelType w:val="hybridMultilevel"/>
+    <w:tmpl w:val="E5161568"/>
+    <w:lvl w:ilvl="0" w:tplc="0409000F">
+      <w:start w:val="1"/>
+      <w:numFmt w:val="decimal"/>
+      <w:lvlText w:val="%1."/>
+      <w:lvlJc w:val="left"/>
+      <w:pPr>
+        <w:ind w:left="720" w:hanging="360"/>
+      </w:pPr>
+    </w:lvl>
+    <w:lvl w:ilvl="1" w:tplc="04090019" w:tentative="1">
+      <w:start w:val="1"/>
+      <w:numFmt w:val="lowerLetter"/>
+      <w:lvlText w:val="%2."/>
+      <w:lvlJc w:val="left"/>
+      <w:pPr>
+        <w:ind w:left="1440" w:hanging="360"/>
+      </w:pPr>
+    </w:lvl>
+    <w:lvl w:ilvl="2" w:tplc="0409001B" w:tentative="1">
+      <w:start w:val="1"/>
+      <w:numFmt w:val="lowerRoman"/>
+      <w:lvlText w:val="%3."/>
+      <w:lvlJc w:val="right"/>
+      <w:pPr>
+        <w:ind w:left="2160" w:hanging="180"/>
+      </w:pPr>
+    </w:lvl>
+    <w:lvl w:ilvl="3" w:tplc="0409000F" w:tentative="1">
+      <w:start w:val="1"/>
+      <w:numFmt w:val="decimal"/>
+      <w:lvlText w:val="%4."/>
+      <w:lvlJc w:val="left"/>
+      <w:pPr>
+        <w:ind w:left="2880" w:hanging="360"/>
+      </w:pPr>
+    </w:lvl>
+    <w:lvl w:ilvl="4" w:tplc="04090019" w:tentative="1">
+      <w:start w:val="1"/>
+      <w:numFmt w:val="lowerLetter"/>
+      <w:lvlText w:val="%5."/>
+      <w:lvlJc w:val="left"/>
+      <w:pPr>
+        <w:ind w:left="3600" w:hanging="360"/>
+      </w:pPr>
+    </w:lvl>
+    <w:lvl w:ilvl="5" w:tplc="0409001B" w:tentative="1">
+      <w:start w:val="1"/>
+      <w:numFmt w:val="lowerRoman"/>
+      <w:lvlText w:val="%6."/>
+      <w:lvlJc w:val="right"/>
+      <w:pPr>
+        <w:ind w:left="4320" w:hanging="180"/>
+      </w:pPr>
+    </w:lvl>
+    <w:lvl w:ilvl="6" w:tplc="0409000F" w:tentative="1">
+      <w:start w:val="1"/>
+      <w:numFmt w:val="decimal"/>
+      <w:lvlText w:val="%7."/>
+      <w:lvlJc w:val="left"/>
+      <w:pPr>
+        <w:ind w:left="5040" w:hanging="360"/>
+      </w:pPr>
+    </w:lvl>
+    <w:lvl w:ilvl="7" w:tplc="04090019" w:tentative="1">
+      <w:start w:val="1"/>
+      <w:numFmt w:val="lowerLetter"/>
+      <w:lvlText w:val="%8."/>
+      <w:lvlJc w:val="left"/>
+      <w:pPr>
+        <w:ind w:left="5760" w:hanging="360"/>
+      </w:pPr>
+    </w:lvl>
+    <w:lvl w:ilvl="8" w:tplc="0409001B" w:tentative="1">
+      <w:start w:val="1"/>
+      <w:numFmt w:val="lowerRoman"/>
+      <w:lvlText w:val="%9."/>
+      <w:lvlJc w:val="right"/>
+      <w:pPr>
+        <w:ind w:left="6480" w:hanging="180"/>
+      </w:pPr>
+    </w:lvl>
+  </w:abstractNum>
   <w:num w:numId="1">
-    <w:abstractNumId w:val="1"/>
+    <w:abstractNumId w:val="2"/>
   </w:num>
   <w:num w:numId="2">
     <w:abstractNumId w:val="0"/>
+  </w:num>
+  <w:num w:numId="3">
+    <w:abstractNumId w:val="3"/>
+  </w:num>
+  <w:num w:numId="4">
+    <w:abstractNumId w:val="1"/>
   </w:num>
 </w:numbering>
 </file>
@@ -3264,6 +5805,7 @@
   <w:style w:type="character" w:default="1" w:styleId="Fuentedeprrafopredeter">
     <w:name w:val="Default Paragraph Font"/>
     <w:uiPriority w:val="1"/>
+    <w:semiHidden/>
     <w:unhideWhenUsed/>
   </w:style>
   <w:style w:type="table" w:default="1" w:styleId="Tablanormal">
@@ -3323,6 +5865,17 @@
     <w:rPr>
       <w:rFonts w:eastAsiaTheme="minorEastAsia"/>
     </w:rPr>
+  </w:style>
+  <w:style w:type="paragraph" w:styleId="Prrafodelista">
+    <w:name w:val="List Paragraph"/>
+    <w:basedOn w:val="Normal"/>
+    <w:uiPriority w:val="34"/>
+    <w:qFormat/>
+    <w:rsid w:val="00DB61C5"/>
+    <w:pPr>
+      <w:ind w:left="720"/>
+      <w:contextualSpacing/>
+    </w:pPr>
   </w:style>
 </w:styles>
 </file>
@@ -3400,19 +5953,19 @@
 
 <file path=word/glossary/fontTable.xml><?xml version="1.0" encoding="utf-8"?>
 <w:fonts xmlns:mc="http://schemas.openxmlformats.org/markup-compatibility/2006" xmlns:r="http://schemas.openxmlformats.org/officeDocument/2006/relationships" xmlns:w="http://schemas.openxmlformats.org/wordprocessingml/2006/main" xmlns:w14="http://schemas.microsoft.com/office/word/2010/wordml" xmlns:w15="http://schemas.microsoft.com/office/word/2012/wordml" xmlns:w16se="http://schemas.microsoft.com/office/word/2015/wordml/symex" mc:Ignorable="w14 w15 w16se">
+  <w:font w:name="Times New Roman">
+    <w:panose1 w:val="02020603050405020304"/>
+    <w:charset w:val="00"/>
+    <w:family w:val="roman"/>
+    <w:pitch w:val="variable"/>
+    <w:sig w:usb0="E0002EFF" w:usb1="C000785B" w:usb2="00000009" w:usb3="00000000" w:csb0="000001FF" w:csb1="00000000"/>
+  </w:font>
   <w:font w:name="Calibri">
     <w:panose1 w:val="020F0502020204030204"/>
     <w:charset w:val="00"/>
     <w:family w:val="swiss"/>
     <w:pitch w:val="variable"/>
     <w:sig w:usb0="E4002EFF" w:usb1="C200247B" w:usb2="00000009" w:usb3="00000000" w:csb0="000001FF" w:csb1="00000000"/>
-  </w:font>
-  <w:font w:name="Times New Roman">
-    <w:panose1 w:val="02020603050405020304"/>
-    <w:charset w:val="00"/>
-    <w:family w:val="roman"/>
-    <w:pitch w:val="variable"/>
-    <w:sig w:usb0="E0002EFF" w:usb1="C000785B" w:usb2="00000009" w:usb3="00000000" w:csb0="000001FF" w:csb1="00000000"/>
   </w:font>
   <w:font w:name="Calibri Light">
     <w:panose1 w:val="020F0302020204030204"/>
@@ -3442,6 +5995,7 @@
     <w:rsid w:val="008C3653"/>
     <w:rsid w:val="00AA0F6C"/>
     <w:rsid w:val="00C00351"/>
+    <w:rsid w:val="00E47060"/>
     <w:rsid w:val="00F938D4"/>
   </w:rsids>
   <m:mathPr>

</xml_diff>

<commit_message>
Chingo de ejercicios que no habia subido a la nube por huevon x10000000
</commit_message>
<xml_diff>
--- a/Sistemas Operativos/Reporte de comandos en linux.docx
+++ b/Sistemas Operativos/Reporte de comandos en linux.docx
@@ -7374,8 +7374,6 @@
         </w:rPr>
         <w:t>”.</w:t>
       </w:r>
-      <w:bookmarkStart w:id="0" w:name="_GoBack"/>
-      <w:bookmarkEnd w:id="0"/>
     </w:p>
     <w:p>
       <w:pPr>
@@ -8940,6 +8938,318 @@
     <w:p/>
     <w:p/>
     <w:p/>
+    <w:p/>
+    <w:p/>
+    <w:p/>
+    <w:p/>
+    <w:p/>
+    <w:p/>
+    <w:p/>
+    <w:p/>
+    <w:p/>
+    <w:p/>
+    <w:p/>
+    <w:p/>
+    <w:p>
+      <w:pPr>
+        <w:pStyle w:val="Ttulo1"/>
+      </w:pPr>
+      <w:r>
+        <w:lastRenderedPageBreak/>
+        <w:t>Capítulo 10:</w:t>
+      </w:r>
+    </w:p>
+    <w:p>
+      <w:r>
+        <w:rPr>
+          <w:noProof/>
+          <w:lang w:val="en-US"/>
+        </w:rPr>
+        <w:drawing>
+          <wp:inline distT="0" distB="0" distL="0" distR="0" wp14:anchorId="409E15CB" wp14:editId="0BB6E95C">
+            <wp:extent cx="5476875" cy="4294206"/>
+            <wp:effectExtent l="0" t="0" r="0" b="0"/>
+            <wp:docPr id="2" name="Imagen 2"/>
+            <wp:cNvGraphicFramePr>
+              <a:graphicFrameLocks xmlns:a="http://schemas.openxmlformats.org/drawingml/2006/main" noChangeAspect="1"/>
+            </wp:cNvGraphicFramePr>
+            <a:graphic xmlns:a="http://schemas.openxmlformats.org/drawingml/2006/main">
+              <a:graphicData uri="http://schemas.openxmlformats.org/drawingml/2006/picture">
+                <pic:pic xmlns:pic="http://schemas.openxmlformats.org/drawingml/2006/picture">
+                  <pic:nvPicPr>
+                    <pic:cNvPr id="0" name="Picture 1"/>
+                    <pic:cNvPicPr>
+                      <a:picLocks noChangeAspect="1" noChangeArrowheads="1"/>
+                    </pic:cNvPicPr>
+                  </pic:nvPicPr>
+                  <pic:blipFill rotWithShape="1">
+                    <a:blip r:embed="rId34">
+                      <a:extLst>
+                        <a:ext uri="{28A0092B-C50C-407E-A947-70E740481C1C}">
+                          <a14:useLocalDpi xmlns:a14="http://schemas.microsoft.com/office/drawing/2010/main" val="0"/>
+                        </a:ext>
+                      </a:extLst>
+                    </a:blip>
+                    <a:srcRect l="3462" t="3115" r="6769" b="10526"/>
+                    <a:stretch/>
+                  </pic:blipFill>
+                  <pic:spPr bwMode="auto">
+                    <a:xfrm>
+                      <a:off x="0" y="0"/>
+                      <a:ext cx="5501957" cy="4313872"/>
+                    </a:xfrm>
+                    <a:prstGeom prst="rect">
+                      <a:avLst/>
+                    </a:prstGeom>
+                    <a:noFill/>
+                    <a:ln>
+                      <a:noFill/>
+                    </a:ln>
+                    <a:extLst>
+                      <a:ext uri="{53640926-AAD7-44D8-BBD7-CCE9431645EC}">
+                        <a14:shadowObscured xmlns:a14="http://schemas.microsoft.com/office/drawing/2010/main"/>
+                      </a:ext>
+                    </a:extLst>
+                  </pic:spPr>
+                </pic:pic>
+              </a:graphicData>
+            </a:graphic>
+          </wp:inline>
+        </w:drawing>
+      </w:r>
+      <w:bookmarkStart w:id="0" w:name="_GoBack"/>
+      <w:bookmarkEnd w:id="0"/>
+      <w:r>
+        <w:rPr>
+          <w:noProof/>
+          <w:lang w:val="en-US"/>
+        </w:rPr>
+        <w:drawing>
+          <wp:inline distT="0" distB="0" distL="0" distR="0" wp14:anchorId="04977091" wp14:editId="40C61203">
+            <wp:extent cx="5476875" cy="4297996"/>
+            <wp:effectExtent l="0" t="0" r="0" b="7620"/>
+            <wp:docPr id="4" name="Imagen 4"/>
+            <wp:cNvGraphicFramePr>
+              <a:graphicFrameLocks xmlns:a="http://schemas.openxmlformats.org/drawingml/2006/main" noChangeAspect="1"/>
+            </wp:cNvGraphicFramePr>
+            <a:graphic xmlns:a="http://schemas.openxmlformats.org/drawingml/2006/main">
+              <a:graphicData uri="http://schemas.openxmlformats.org/drawingml/2006/picture">
+                <pic:pic xmlns:pic="http://schemas.openxmlformats.org/drawingml/2006/picture">
+                  <pic:nvPicPr>
+                    <pic:cNvPr id="0" name="Picture 2"/>
+                    <pic:cNvPicPr>
+                      <a:picLocks noChangeAspect="1" noChangeArrowheads="1"/>
+                    </pic:cNvPicPr>
+                  </pic:nvPicPr>
+                  <pic:blipFill rotWithShape="1">
+                    <a:blip r:embed="rId35">
+                      <a:extLst>
+                        <a:ext uri="{28A0092B-C50C-407E-A947-70E740481C1C}">
+                          <a14:useLocalDpi xmlns:a14="http://schemas.microsoft.com/office/drawing/2010/main" val="0"/>
+                        </a:ext>
+                      </a:extLst>
+                    </a:blip>
+                    <a:srcRect l="2911" t="1999" r="4353" b="10574"/>
+                    <a:stretch/>
+                  </pic:blipFill>
+                  <pic:spPr bwMode="auto">
+                    <a:xfrm>
+                      <a:off x="0" y="0"/>
+                      <a:ext cx="5506998" cy="4321635"/>
+                    </a:xfrm>
+                    <a:prstGeom prst="rect">
+                      <a:avLst/>
+                    </a:prstGeom>
+                    <a:noFill/>
+                    <a:ln>
+                      <a:noFill/>
+                    </a:ln>
+                    <a:extLst>
+                      <a:ext uri="{53640926-AAD7-44D8-BBD7-CCE9431645EC}">
+                        <a14:shadowObscured xmlns:a14="http://schemas.microsoft.com/office/drawing/2010/main"/>
+                      </a:ext>
+                    </a:extLst>
+                  </pic:spPr>
+                </pic:pic>
+              </a:graphicData>
+            </a:graphic>
+          </wp:inline>
+        </w:drawing>
+      </w:r>
+      <w:r>
+        <w:rPr>
+          <w:noProof/>
+          <w:lang w:val="en-US"/>
+        </w:rPr>
+        <w:lastRenderedPageBreak/>
+        <w:drawing>
+          <wp:inline distT="0" distB="0" distL="0" distR="0" wp14:anchorId="14F24C5D" wp14:editId="2E6836A5">
+            <wp:extent cx="5562600" cy="4302908"/>
+            <wp:effectExtent l="0" t="0" r="0" b="2540"/>
+            <wp:docPr id="7" name="Imagen 7"/>
+            <wp:cNvGraphicFramePr>
+              <a:graphicFrameLocks xmlns:a="http://schemas.openxmlformats.org/drawingml/2006/main" noChangeAspect="1"/>
+            </wp:cNvGraphicFramePr>
+            <a:graphic xmlns:a="http://schemas.openxmlformats.org/drawingml/2006/main">
+              <a:graphicData uri="http://schemas.openxmlformats.org/drawingml/2006/picture">
+                <pic:pic xmlns:pic="http://schemas.openxmlformats.org/drawingml/2006/picture">
+                  <pic:nvPicPr>
+                    <pic:cNvPr id="0" name="Picture 4"/>
+                    <pic:cNvPicPr>
+                      <a:picLocks noChangeAspect="1" noChangeArrowheads="1"/>
+                    </pic:cNvPicPr>
+                  </pic:nvPicPr>
+                  <pic:blipFill rotWithShape="1">
+                    <a:blip r:embed="rId36">
+                      <a:extLst>
+                        <a:ext uri="{28A0092B-C50C-407E-A947-70E740481C1C}">
+                          <a14:useLocalDpi xmlns:a14="http://schemas.microsoft.com/office/drawing/2010/main" val="0"/>
+                        </a:ext>
+                      </a:extLst>
+                    </a:blip>
+                    <a:srcRect l="5491" t="3194" r="7034" b="18098"/>
+                    <a:stretch/>
+                  </pic:blipFill>
+                  <pic:spPr bwMode="auto">
+                    <a:xfrm>
+                      <a:off x="0" y="0"/>
+                      <a:ext cx="5565676" cy="4305287"/>
+                    </a:xfrm>
+                    <a:prstGeom prst="rect">
+                      <a:avLst/>
+                    </a:prstGeom>
+                    <a:noFill/>
+                    <a:ln>
+                      <a:noFill/>
+                    </a:ln>
+                    <a:extLst>
+                      <a:ext uri="{53640926-AAD7-44D8-BBD7-CCE9431645EC}">
+                        <a14:shadowObscured xmlns:a14="http://schemas.microsoft.com/office/drawing/2010/main"/>
+                      </a:ext>
+                    </a:extLst>
+                  </pic:spPr>
+                </pic:pic>
+              </a:graphicData>
+            </a:graphic>
+          </wp:inline>
+        </w:drawing>
+      </w:r>
+      <w:r>
+        <w:rPr>
+          <w:noProof/>
+          <w:lang w:val="en-US"/>
+        </w:rPr>
+        <w:drawing>
+          <wp:inline distT="0" distB="0" distL="0" distR="0" wp14:anchorId="7C93C8BD" wp14:editId="4C88E9B4">
+            <wp:extent cx="5600700" cy="4360277"/>
+            <wp:effectExtent l="0" t="0" r="0" b="2540"/>
+            <wp:docPr id="8" name="Imagen 8"/>
+            <wp:cNvGraphicFramePr>
+              <a:graphicFrameLocks xmlns:a="http://schemas.openxmlformats.org/drawingml/2006/main" noChangeAspect="1"/>
+            </wp:cNvGraphicFramePr>
+            <a:graphic xmlns:a="http://schemas.openxmlformats.org/drawingml/2006/main">
+              <a:graphicData uri="http://schemas.openxmlformats.org/drawingml/2006/picture">
+                <pic:pic xmlns:pic="http://schemas.openxmlformats.org/drawingml/2006/picture">
+                  <pic:nvPicPr>
+                    <pic:cNvPr id="0" name="Picture 3"/>
+                    <pic:cNvPicPr>
+                      <a:picLocks noChangeAspect="1" noChangeArrowheads="1"/>
+                    </pic:cNvPicPr>
+                  </pic:nvPicPr>
+                  <pic:blipFill rotWithShape="1">
+                    <a:blip r:embed="rId37">
+                      <a:extLst>
+                        <a:ext uri="{28A0092B-C50C-407E-A947-70E740481C1C}">
+                          <a14:useLocalDpi xmlns:a14="http://schemas.microsoft.com/office/drawing/2010/main" val="0"/>
+                        </a:ext>
+                      </a:extLst>
+                    </a:blip>
+                    <a:srcRect l="5832" t="3532" r="10083" b="14534"/>
+                    <a:stretch/>
+                  </pic:blipFill>
+                  <pic:spPr bwMode="auto">
+                    <a:xfrm>
+                      <a:off x="0" y="0"/>
+                      <a:ext cx="5607907" cy="4365887"/>
+                    </a:xfrm>
+                    <a:prstGeom prst="rect">
+                      <a:avLst/>
+                    </a:prstGeom>
+                    <a:noFill/>
+                    <a:ln>
+                      <a:noFill/>
+                    </a:ln>
+                    <a:extLst>
+                      <a:ext uri="{53640926-AAD7-44D8-BBD7-CCE9431645EC}">
+                        <a14:shadowObscured xmlns:a14="http://schemas.microsoft.com/office/drawing/2010/main"/>
+                      </a:ext>
+                    </a:extLst>
+                  </pic:spPr>
+                </pic:pic>
+              </a:graphicData>
+            </a:graphic>
+          </wp:inline>
+        </w:drawing>
+      </w:r>
+      <w:r>
+        <w:rPr>
+          <w:noProof/>
+          <w:lang w:val="en-US"/>
+        </w:rPr>
+        <w:lastRenderedPageBreak/>
+        <w:drawing>
+          <wp:inline distT="0" distB="0" distL="0" distR="0" wp14:anchorId="6246DF43" wp14:editId="53F00107">
+            <wp:extent cx="5838825" cy="4532600"/>
+            <wp:effectExtent l="0" t="0" r="0" b="1905"/>
+            <wp:docPr id="9" name="Imagen 9"/>
+            <wp:cNvGraphicFramePr>
+              <a:graphicFrameLocks xmlns:a="http://schemas.openxmlformats.org/drawingml/2006/main" noChangeAspect="1"/>
+            </wp:cNvGraphicFramePr>
+            <a:graphic xmlns:a="http://schemas.openxmlformats.org/drawingml/2006/main">
+              <a:graphicData uri="http://schemas.openxmlformats.org/drawingml/2006/picture">
+                <pic:pic xmlns:pic="http://schemas.openxmlformats.org/drawingml/2006/picture">
+                  <pic:nvPicPr>
+                    <pic:cNvPr id="0" name="Picture 5"/>
+                    <pic:cNvPicPr>
+                      <a:picLocks noChangeAspect="1" noChangeArrowheads="1"/>
+                    </pic:cNvPicPr>
+                  </pic:nvPicPr>
+                  <pic:blipFill rotWithShape="1">
+                    <a:blip r:embed="rId38">
+                      <a:extLst>
+                        <a:ext uri="{28A0092B-C50C-407E-A947-70E740481C1C}">
+                          <a14:useLocalDpi xmlns:a14="http://schemas.microsoft.com/office/drawing/2010/main" val="0"/>
+                        </a:ext>
+                      </a:extLst>
+                    </a:blip>
+                    <a:srcRect l="6783" t="5509" r="8995" b="11384"/>
+                    <a:stretch/>
+                  </pic:blipFill>
+                  <pic:spPr bwMode="auto">
+                    <a:xfrm>
+                      <a:off x="0" y="0"/>
+                      <a:ext cx="5841077" cy="4534348"/>
+                    </a:xfrm>
+                    <a:prstGeom prst="rect">
+                      <a:avLst/>
+                    </a:prstGeom>
+                    <a:noFill/>
+                    <a:ln>
+                      <a:noFill/>
+                    </a:ln>
+                    <a:extLst>
+                      <a:ext uri="{53640926-AAD7-44D8-BBD7-CCE9431645EC}">
+                        <a14:shadowObscured xmlns:a14="http://schemas.microsoft.com/office/drawing/2010/main"/>
+                      </a:ext>
+                    </a:extLst>
+                  </pic:spPr>
+                </pic:pic>
+              </a:graphicData>
+            </a:graphic>
+          </wp:inline>
+        </w:drawing>
+      </w:r>
+    </w:p>
     <w:sectPr>
       <w:pgSz w:w="12240" w:h="15840"/>
       <w:pgMar w:top="720" w:right="720" w:bottom="720" w:left="720" w:header="720" w:footer="720" w:gutter="0"/>
@@ -10174,6 +10484,7 @@
   <w:rsids>
     <w:rsidRoot w:val="008C3653"/>
     <w:rsid w:val="00021986"/>
+    <w:rsid w:val="004E6BF2"/>
     <w:rsid w:val="008C3653"/>
     <w:rsid w:val="00AA0F6C"/>
     <w:rsid w:val="00C00351"/>

</xml_diff>